<commit_message>
internet disabled, docs update
</commit_message>
<xml_diff>
--- a/Team_BL_AT_MW_AM/presentation/BSTexample.docx
+++ b/Team_BL_AT_MW_AM/presentation/BSTexample.docx
@@ -12,13 +12,34 @@
         <w:rPr>
           <w:b/>
         </w:rPr>
+        <w:t>Hash Table, BST, and node relationship for internal group explanations.</w:t>
+      </w:r>
+      <w:bookmarkStart w:id="0" w:name="_GoBack"/>
+      <w:bookmarkEnd w:id="0"/>
+    </w:p>
+    <w:p>
+      <w:pPr>
+        <w:rPr>
+          <w:b/>
+        </w:rPr>
+      </w:pPr>
+      <w:r>
+        <w:rPr>
+          <w:b/>
+        </w:rPr>
         <w:t>Hash Table</w:t>
+      </w:r>
+      <w:r>
+        <w:rPr>
+          <w:b/>
+        </w:rPr>
+        <w:t xml:space="preserve"> pointing to movie nodes</w:t>
       </w:r>
     </w:p>
     <w:tbl>
       <w:tblPr>
         <w:tblStyle w:val="TableGrid"/>
-        <w:tblW w:w="12283" w:type="dxa"/>
+        <w:tblW w:w="10548" w:type="dxa"/>
         <w:tblLook w:val="04A0" w:firstRow="1" w:lastRow="0" w:firstColumn="1" w:lastColumn="0" w:noHBand="0" w:noVBand="1"/>
       </w:tblPr>
       <w:tblGrid>
@@ -26,7 +47,6 @@
         <w:gridCol w:w="1003"/>
         <w:gridCol w:w="2105"/>
         <w:gridCol w:w="1365"/>
-        <w:gridCol w:w="1735"/>
         <w:gridCol w:w="1735"/>
         <w:gridCol w:w="1735"/>
       </w:tblGrid>
@@ -71,16 +91,6 @@
           <w:p>
             <w:r>
               <w:t>Node Year</w:t>
-            </w:r>
-          </w:p>
-        </w:tc>
-        <w:tc>
-          <w:tcPr>
-            <w:tcW w:w="1735" w:type="dxa"/>
-          </w:tcPr>
-          <w:p>
-            <w:r>
-              <w:t>Content Rating</w:t>
             </w:r>
           </w:p>
         </w:tc>
@@ -159,12 +169,6 @@
           <w:tcPr>
             <w:tcW w:w="1735" w:type="dxa"/>
           </w:tcPr>
-          <w:p/>
-        </w:tc>
-        <w:tc>
-          <w:tcPr>
-            <w:tcW w:w="1735" w:type="dxa"/>
-          </w:tcPr>
           <w:p>
             <w:r>
               <w:t>Fantasy</w:t>
@@ -226,12 +230,6 @@
           <w:tcPr>
             <w:tcW w:w="1735" w:type="dxa"/>
           </w:tcPr>
-          <w:p/>
-        </w:tc>
-        <w:tc>
-          <w:tcPr>
-            <w:tcW w:w="1735" w:type="dxa"/>
-          </w:tcPr>
           <w:p>
             <w:r>
               <w:t>Crime</w:t>
@@ -282,12 +280,6 @@
               <w:t>1993</w:t>
             </w:r>
           </w:p>
-        </w:tc>
-        <w:tc>
-          <w:tcPr>
-            <w:tcW w:w="1735" w:type="dxa"/>
-          </w:tcPr>
-          <w:p/>
         </w:tc>
         <w:tc>
           <w:tcPr>
@@ -366,12 +358,6 @@
           <w:tcPr>
             <w:tcW w:w="1735" w:type="dxa"/>
           </w:tcPr>
-          <w:p/>
-        </w:tc>
-        <w:tc>
-          <w:tcPr>
-            <w:tcW w:w="1735" w:type="dxa"/>
-          </w:tcPr>
           <w:p>
             <w:r>
               <w:t>Crime</w:t>
@@ -407,8 +393,6 @@
             <w:r>
               <w:t>5</w:t>
             </w:r>
-            <w:bookmarkStart w:id="0" w:name="_GoBack"/>
-            <w:bookmarkEnd w:id="0"/>
           </w:p>
         </w:tc>
         <w:tc>
@@ -430,12 +414,6 @@
               <w:t>2002</w:t>
             </w:r>
           </w:p>
-        </w:tc>
-        <w:tc>
-          <w:tcPr>
-            <w:tcW w:w="1735" w:type="dxa"/>
-          </w:tcPr>
-          <w:p/>
         </w:tc>
         <w:tc>
           <w:tcPr>
@@ -511,12 +489,6 @@
           <w:tcPr>
             <w:tcW w:w="1735" w:type="dxa"/>
           </w:tcPr>
-          <w:p/>
-        </w:tc>
-        <w:tc>
-          <w:tcPr>
-            <w:tcW w:w="1735" w:type="dxa"/>
-          </w:tcPr>
           <w:p>
             <w:r>
               <w:t>Crime</w:t>
@@ -570,12 +542,6 @@
               <w:t>1997</w:t>
             </w:r>
           </w:p>
-        </w:tc>
-        <w:tc>
-          <w:tcPr>
-            <w:tcW w:w="1735" w:type="dxa"/>
-          </w:tcPr>
-          <w:p/>
         </w:tc>
         <w:tc>
           <w:tcPr>
@@ -881,7 +847,6 @@
         </w:drawing>
       </w:r>
     </w:p>
-    <w:p/>
     <w:p/>
     <w:sectPr>
       <w:pgSz w:w="15840" w:h="12240" w:orient="landscape"/>
@@ -1323,7 +1288,6 @@
       <w:spacing w:after="0" w:line="240" w:lineRule="auto"/>
     </w:pPr>
     <w:tblPr>
-      <w:tblInd w:w="0" w:type="dxa"/>
       <w:tblBorders>
         <w:top w:val="single" w:sz="4" w:space="0" w:color="auto"/>
         <w:left w:val="single" w:sz="4" w:space="0" w:color="auto"/>
@@ -1332,12 +1296,6 @@
         <w:insideH w:val="single" w:sz="4" w:space="0" w:color="auto"/>
         <w:insideV w:val="single" w:sz="4" w:space="0" w:color="auto"/>
       </w:tblBorders>
-      <w:tblCellMar>
-        <w:top w:w="0" w:type="dxa"/>
-        <w:left w:w="108" w:type="dxa"/>
-        <w:bottom w:w="0" w:type="dxa"/>
-        <w:right w:w="108" w:type="dxa"/>
-      </w:tblCellMar>
     </w:tblPr>
   </w:style>
 </w:styles>
@@ -3558,85 +3516,85 @@
   </dgm:ptLst>
   <dgm:cxnLst>
     <dgm:cxn modelId="{EAA4B932-3FE4-46BF-975C-C3C1B583D32D}" srcId="{D3FDA708-41D5-409F-A278-81ABC00C7A76}" destId="{96BCDFDA-9351-4A6C-A6F3-32E5AE4A8C9D}" srcOrd="0" destOrd="0" parTransId="{8C267DF7-C7C3-40B3-B96F-EEC1729DB205}" sibTransId="{9CD30ECB-F805-44C4-8BFB-DD080CCD018E}"/>
-    <dgm:cxn modelId="{0F46A223-5DC8-425F-888B-B4F60DDE744B}" type="presOf" srcId="{D3FDA708-41D5-409F-A278-81ABC00C7A76}" destId="{2595147E-D321-45B8-BDAD-624BEC314EAC}" srcOrd="0" destOrd="0" presId="urn:microsoft.com/office/officeart/2005/8/layout/hierarchy1"/>
-    <dgm:cxn modelId="{BDFAA725-C38B-472F-A0A3-AEB657861460}" type="presOf" srcId="{79DA5C82-26C8-480E-A4BB-2AB776CD6A0C}" destId="{00DBCEC0-C5CA-4336-B523-F7A11DEF0CF7}" srcOrd="0" destOrd="0" presId="urn:microsoft.com/office/officeart/2005/8/layout/hierarchy1"/>
-    <dgm:cxn modelId="{E4F136DC-59D6-4681-9384-FA9F3B1601CE}" type="presOf" srcId="{0D846BC9-EB2E-4487-8284-8CBBCB9D8118}" destId="{6F45F021-4E3E-4CB8-9A92-A904DA1A77A3}" srcOrd="0" destOrd="0" presId="urn:microsoft.com/office/officeart/2005/8/layout/hierarchy1"/>
-    <dgm:cxn modelId="{FF0087F5-E45E-4F9B-A8C1-A73A5EAD2DB3}" type="presOf" srcId="{96BCDFDA-9351-4A6C-A6F3-32E5AE4A8C9D}" destId="{05EE19ED-9576-4D7B-AE4D-49B3D53B1DFF}" srcOrd="0" destOrd="0" presId="urn:microsoft.com/office/officeart/2005/8/layout/hierarchy1"/>
+    <dgm:cxn modelId="{2C70F01F-92EC-4E6F-927E-908CE9158CFE}" type="presOf" srcId="{3542D6AB-119B-484F-9560-BE172C594C13}" destId="{460CD4AE-B8DA-42A5-B539-7E180E4B04AC}" srcOrd="0" destOrd="0" presId="urn:microsoft.com/office/officeart/2005/8/layout/hierarchy1"/>
+    <dgm:cxn modelId="{DC28989D-84D1-46BB-AADD-940CF7F7FE38}" type="presOf" srcId="{F230A1EC-A133-4757-9A77-1C6AA6CACA05}" destId="{A485F9AD-33DE-4102-AEDB-21C1AA6A162E}" srcOrd="0" destOrd="0" presId="urn:microsoft.com/office/officeart/2005/8/layout/hierarchy1"/>
+    <dgm:cxn modelId="{943DBE6B-1A6C-42EC-8D92-CC5ADFF33B28}" type="presOf" srcId="{7F24DA81-0949-4884-8D8E-858C1AEE22C4}" destId="{C7D84F19-8DAB-413E-BF3B-5069CE824BCA}" srcOrd="0" destOrd="0" presId="urn:microsoft.com/office/officeart/2005/8/layout/hierarchy1"/>
+    <dgm:cxn modelId="{5CC2F342-C8A3-4C9E-AEA7-8E737BDD9BD4}" type="presOf" srcId="{214DE864-3FAF-4B71-B14E-421018F3911C}" destId="{F5CBCDA2-1309-4D69-BFEA-0C52A2A757A2}" srcOrd="0" destOrd="0" presId="urn:microsoft.com/office/officeart/2005/8/layout/hierarchy1"/>
+    <dgm:cxn modelId="{1D143AB7-9AAD-45F9-8C42-57E25D3F57D7}" type="presOf" srcId="{D0E990D4-2B17-4A57-97E7-1A2432C78DB0}" destId="{FCEDD3F6-FB08-43D9-86EA-2086E6127849}" srcOrd="0" destOrd="0" presId="urn:microsoft.com/office/officeart/2005/8/layout/hierarchy1"/>
+    <dgm:cxn modelId="{B91AF0ED-A6B9-4666-B12F-D9535FDF731B}" type="presOf" srcId="{B155718B-50BB-483C-9E25-7A129058AC37}" destId="{3BCD8F4C-3FDC-4E76-B038-777CB0AB05E0}" srcOrd="0" destOrd="0" presId="urn:microsoft.com/office/officeart/2005/8/layout/hierarchy1"/>
+    <dgm:cxn modelId="{0339FF78-2159-4A2E-830D-D0FD51633FE0}" type="presOf" srcId="{6E8897DB-5732-442F-A399-576A9005BD46}" destId="{229407D0-8962-4D5B-84C1-4439E855548A}" srcOrd="0" destOrd="0" presId="urn:microsoft.com/office/officeart/2005/8/layout/hierarchy1"/>
     <dgm:cxn modelId="{341956C9-2655-4D52-883D-45C2E8D5E6D5}" srcId="{96BCDFDA-9351-4A6C-A6F3-32E5AE4A8C9D}" destId="{79DA5C82-26C8-480E-A4BB-2AB776CD6A0C}" srcOrd="1" destOrd="0" parTransId="{F61B595B-7BAF-447B-9EFC-413C6D5039F4}" sibTransId="{2DE62466-AC37-4689-88C8-01DD178668F7}"/>
     <dgm:cxn modelId="{E2338E4E-16A4-47CA-9C41-B093F172FD14}" srcId="{79DA5C82-26C8-480E-A4BB-2AB776CD6A0C}" destId="{6E8897DB-5732-442F-A399-576A9005BD46}" srcOrd="1" destOrd="0" parTransId="{33FD77FF-AADB-4A9A-AE16-77608C9E46C9}" sibTransId="{087F41F8-C4F0-46F0-A987-0CC86E7C8A72}"/>
-    <dgm:cxn modelId="{5414BE91-C00C-47E4-ACE7-ED7C1B545686}" type="presOf" srcId="{D0E990D4-2B17-4A57-97E7-1A2432C78DB0}" destId="{FCEDD3F6-FB08-43D9-86EA-2086E6127849}" srcOrd="0" destOrd="0" presId="urn:microsoft.com/office/officeart/2005/8/layout/hierarchy1"/>
-    <dgm:cxn modelId="{C7DDDE5E-DD25-4876-A26C-0688473CC5F7}" type="presOf" srcId="{F61B595B-7BAF-447B-9EFC-413C6D5039F4}" destId="{41068E16-1306-4BBC-A907-C82A7DC30695}" srcOrd="0" destOrd="0" presId="urn:microsoft.com/office/officeart/2005/8/layout/hierarchy1"/>
-    <dgm:cxn modelId="{441D1714-A9F4-40D5-A706-A3A1AED6BB31}" type="presOf" srcId="{B97F4489-B068-4D87-8EFD-AB5A98AC83D4}" destId="{BBC57FB5-4810-454E-BB7B-922BC3C69A40}" srcOrd="0" destOrd="0" presId="urn:microsoft.com/office/officeart/2005/8/layout/hierarchy1"/>
-    <dgm:cxn modelId="{C20879E4-A434-4AA9-A5C0-33A2AC0AB539}" type="presOf" srcId="{214DE864-3FAF-4B71-B14E-421018F3911C}" destId="{F5CBCDA2-1309-4D69-BFEA-0C52A2A757A2}" srcOrd="0" destOrd="0" presId="urn:microsoft.com/office/officeart/2005/8/layout/hierarchy1"/>
-    <dgm:cxn modelId="{7869F843-7D0D-4CDE-B7CF-5B74164872F3}" type="presOf" srcId="{92E6CDAE-B8FC-4302-B5F0-AB7EC9F57D58}" destId="{9289C65F-F446-4188-8E66-9208A3D44A91}" srcOrd="0" destOrd="0" presId="urn:microsoft.com/office/officeart/2005/8/layout/hierarchy1"/>
-    <dgm:cxn modelId="{526765D7-B115-4C68-B8AC-D97FA04F0B62}" type="presOf" srcId="{D916C012-08D8-4DDD-B703-613261D118DC}" destId="{A6D7303A-EEBB-44FE-A5FB-F10C7B939501}" srcOrd="0" destOrd="0" presId="urn:microsoft.com/office/officeart/2005/8/layout/hierarchy1"/>
-    <dgm:cxn modelId="{368A4939-3483-414D-B14A-4FFEC0FD68B0}" type="presOf" srcId="{AD52EBC2-4EA2-4D94-881A-5B3C8E4F4317}" destId="{5EC692DE-70C5-4739-BAC4-82C7AA1E0A98}" srcOrd="0" destOrd="0" presId="urn:microsoft.com/office/officeart/2005/8/layout/hierarchy1"/>
-    <dgm:cxn modelId="{6DBBAC1B-2A4C-4E8E-AB15-9C33783B86F7}" type="presOf" srcId="{B155718B-50BB-483C-9E25-7A129058AC37}" destId="{3BCD8F4C-3FDC-4E76-B038-777CB0AB05E0}" srcOrd="0" destOrd="0" presId="urn:microsoft.com/office/officeart/2005/8/layout/hierarchy1"/>
+    <dgm:cxn modelId="{1E0A0504-9BD5-4D4A-9A3C-9E7755C4C81E}" type="presOf" srcId="{92E6CDAE-B8FC-4302-B5F0-AB7EC9F57D58}" destId="{9289C65F-F446-4188-8E66-9208A3D44A91}" srcOrd="0" destOrd="0" presId="urn:microsoft.com/office/officeart/2005/8/layout/hierarchy1"/>
+    <dgm:cxn modelId="{2ED94B2D-A5F7-4AD6-9B4A-A97CEC69A545}" type="presOf" srcId="{B97F4489-B068-4D87-8EFD-AB5A98AC83D4}" destId="{BBC57FB5-4810-454E-BB7B-922BC3C69A40}" srcOrd="0" destOrd="0" presId="urn:microsoft.com/office/officeart/2005/8/layout/hierarchy1"/>
+    <dgm:cxn modelId="{2CEB006A-FCAF-4980-950E-E594DD78E9D4}" type="presOf" srcId="{33FD77FF-AADB-4A9A-AE16-77608C9E46C9}" destId="{DD8170BC-0C2E-40C4-A8BE-32148DF18A62}" srcOrd="0" destOrd="0" presId="urn:microsoft.com/office/officeart/2005/8/layout/hierarchy1"/>
+    <dgm:cxn modelId="{173BEA29-DE32-4416-AC69-4975B5A57C7A}" type="presOf" srcId="{F61B595B-7BAF-447B-9EFC-413C6D5039F4}" destId="{41068E16-1306-4BBC-A907-C82A7DC30695}" srcOrd="0" destOrd="0" presId="urn:microsoft.com/office/officeart/2005/8/layout/hierarchy1"/>
+    <dgm:cxn modelId="{B41A73AA-95F1-4C2B-8E1F-ED2490A4CC58}" type="presOf" srcId="{D916C012-08D8-4DDD-B703-613261D118DC}" destId="{A6D7303A-EEBB-44FE-A5FB-F10C7B939501}" srcOrd="0" destOrd="0" presId="urn:microsoft.com/office/officeart/2005/8/layout/hierarchy1"/>
+    <dgm:cxn modelId="{23722009-E716-4977-9168-6770BE4456E2}" type="presOf" srcId="{96BCDFDA-9351-4A6C-A6F3-32E5AE4A8C9D}" destId="{05EE19ED-9576-4D7B-AE4D-49B3D53B1DFF}" srcOrd="0" destOrd="0" presId="urn:microsoft.com/office/officeart/2005/8/layout/hierarchy1"/>
     <dgm:cxn modelId="{BE1785D7-88EB-4B49-8864-0173388F6658}" srcId="{D916C012-08D8-4DDD-B703-613261D118DC}" destId="{7F24DA81-0949-4884-8D8E-858C1AEE22C4}" srcOrd="0" destOrd="0" parTransId="{B155718B-50BB-483C-9E25-7A129058AC37}" sibTransId="{1D8AC65D-FD4B-49E2-B153-ED6AA83D2189}"/>
     <dgm:cxn modelId="{988100FB-6340-4425-97F3-831AA625F3E0}" srcId="{B97F4489-B068-4D87-8EFD-AB5A98AC83D4}" destId="{D916C012-08D8-4DDD-B703-613261D118DC}" srcOrd="1" destOrd="0" parTransId="{AD52EBC2-4EA2-4D94-881A-5B3C8E4F4317}" sibTransId="{BCA76D96-E01C-46B8-B626-2E1F63418DEB}"/>
     <dgm:cxn modelId="{80BFB50A-0568-46C9-AA5D-1B053B94323E}" srcId="{96BCDFDA-9351-4A6C-A6F3-32E5AE4A8C9D}" destId="{B97F4489-B068-4D87-8EFD-AB5A98AC83D4}" srcOrd="0" destOrd="0" parTransId="{D0E990D4-2B17-4A57-97E7-1A2432C78DB0}" sibTransId="{BFE54887-F65D-4DF8-A482-E858B9CCEB8A}"/>
-    <dgm:cxn modelId="{327195BB-7C0B-460A-A9A5-B39E07A97BD8}" type="presOf" srcId="{33FD77FF-AADB-4A9A-AE16-77608C9E46C9}" destId="{DD8170BC-0C2E-40C4-A8BE-32148DF18A62}" srcOrd="0" destOrd="0" presId="urn:microsoft.com/office/officeart/2005/8/layout/hierarchy1"/>
-    <dgm:cxn modelId="{790AE9B2-733B-48FD-937B-9D3E266B7A8A}" type="presOf" srcId="{C5ED1DDE-BAE9-405B-A479-F7CD35104CCE}" destId="{70874ECE-F80E-4C68-BE01-AE9F33BA770D}" srcOrd="0" destOrd="0" presId="urn:microsoft.com/office/officeart/2005/8/layout/hierarchy1"/>
-    <dgm:cxn modelId="{15F2B175-B5A1-46F7-B8A0-494E8FC869FC}" type="presOf" srcId="{F230A1EC-A133-4757-9A77-1C6AA6CACA05}" destId="{A485F9AD-33DE-4102-AEDB-21C1AA6A162E}" srcOrd="0" destOrd="0" presId="urn:microsoft.com/office/officeart/2005/8/layout/hierarchy1"/>
+    <dgm:cxn modelId="{47D686C2-BC43-4C41-8A76-8F704AD169E5}" type="presOf" srcId="{D3FDA708-41D5-409F-A278-81ABC00C7A76}" destId="{2595147E-D321-45B8-BDAD-624BEC314EAC}" srcOrd="0" destOrd="0" presId="urn:microsoft.com/office/officeart/2005/8/layout/hierarchy1"/>
+    <dgm:cxn modelId="{09114BED-0C8F-4F46-A733-B42203139376}" type="presOf" srcId="{0D846BC9-EB2E-4487-8284-8CBBCB9D8118}" destId="{6F45F021-4E3E-4CB8-9A92-A904DA1A77A3}" srcOrd="0" destOrd="0" presId="urn:microsoft.com/office/officeart/2005/8/layout/hierarchy1"/>
+    <dgm:cxn modelId="{252F2DDA-C302-4EC7-8DE6-28C465C7411D}" type="presOf" srcId="{C5ED1DDE-BAE9-405B-A479-F7CD35104CCE}" destId="{70874ECE-F80E-4C68-BE01-AE9F33BA770D}" srcOrd="0" destOrd="0" presId="urn:microsoft.com/office/officeart/2005/8/layout/hierarchy1"/>
+    <dgm:cxn modelId="{329EA6FC-6726-43FA-898E-6B9A6A5659D3}" type="presOf" srcId="{AD52EBC2-4EA2-4D94-881A-5B3C8E4F4317}" destId="{5EC692DE-70C5-4739-BAC4-82C7AA1E0A98}" srcOrd="0" destOrd="0" presId="urn:microsoft.com/office/officeart/2005/8/layout/hierarchy1"/>
     <dgm:cxn modelId="{18429BE6-5364-416F-9F90-1EDE32CD3509}" srcId="{79DA5C82-26C8-480E-A4BB-2AB776CD6A0C}" destId="{C5ED1DDE-BAE9-405B-A479-F7CD35104CCE}" srcOrd="0" destOrd="0" parTransId="{F230A1EC-A133-4757-9A77-1C6AA6CACA05}" sibTransId="{67628EEE-BEBA-48D9-94BD-3285CED5F061}"/>
-    <dgm:cxn modelId="{833B415F-6A2F-4D8E-818B-46BA643E725D}" type="presOf" srcId="{7F24DA81-0949-4884-8D8E-858C1AEE22C4}" destId="{C7D84F19-8DAB-413E-BF3B-5069CE824BCA}" srcOrd="0" destOrd="0" presId="urn:microsoft.com/office/officeart/2005/8/layout/hierarchy1"/>
     <dgm:cxn modelId="{095D4A03-8E0A-41E2-9058-D4E18C879078}" srcId="{B97F4489-B068-4D87-8EFD-AB5A98AC83D4}" destId="{214DE864-3FAF-4B71-B14E-421018F3911C}" srcOrd="0" destOrd="0" parTransId="{0D846BC9-EB2E-4487-8284-8CBBCB9D8118}" sibTransId="{12F61551-A9FA-47C6-BFF3-66D52517BB26}"/>
-    <dgm:cxn modelId="{3FC4BEEF-6E04-4F8C-A43A-F67479A96922}" type="presOf" srcId="{6E8897DB-5732-442F-A399-576A9005BD46}" destId="{229407D0-8962-4D5B-84C1-4439E855548A}" srcOrd="0" destOrd="0" presId="urn:microsoft.com/office/officeart/2005/8/layout/hierarchy1"/>
-    <dgm:cxn modelId="{2904A66C-DC21-4ADE-B056-1E0EC9D98FBA}" type="presOf" srcId="{3542D6AB-119B-484F-9560-BE172C594C13}" destId="{460CD4AE-B8DA-42A5-B539-7E180E4B04AC}" srcOrd="0" destOrd="0" presId="urn:microsoft.com/office/officeart/2005/8/layout/hierarchy1"/>
+    <dgm:cxn modelId="{389E6E69-C2CB-4ED4-8DB7-24069CCF96D8}" type="presOf" srcId="{79DA5C82-26C8-480E-A4BB-2AB776CD6A0C}" destId="{00DBCEC0-C5CA-4336-B523-F7A11DEF0CF7}" srcOrd="0" destOrd="0" presId="urn:microsoft.com/office/officeart/2005/8/layout/hierarchy1"/>
     <dgm:cxn modelId="{7AECD033-C756-41B7-BE0F-50B95765A5A9}" srcId="{D916C012-08D8-4DDD-B703-613261D118DC}" destId="{92E6CDAE-B8FC-4302-B5F0-AB7EC9F57D58}" srcOrd="1" destOrd="0" parTransId="{3542D6AB-119B-484F-9560-BE172C594C13}" sibTransId="{EB660796-3019-4E57-A7CB-8A1D4B9D785D}"/>
-    <dgm:cxn modelId="{93C9244F-5E60-4FC1-9229-100FD083BF26}" type="presParOf" srcId="{2595147E-D321-45B8-BDAD-624BEC314EAC}" destId="{52C4A76F-9CB9-40B1-8D95-CD0F496F9182}" srcOrd="0" destOrd="0" presId="urn:microsoft.com/office/officeart/2005/8/layout/hierarchy1"/>
-    <dgm:cxn modelId="{7602D8C7-5ADF-412E-8E16-A4B0E9C68799}" type="presParOf" srcId="{52C4A76F-9CB9-40B1-8D95-CD0F496F9182}" destId="{F91E4BB6-D557-4AE5-9A55-2F38ACF5648F}" srcOrd="0" destOrd="0" presId="urn:microsoft.com/office/officeart/2005/8/layout/hierarchy1"/>
-    <dgm:cxn modelId="{A5DF5E51-3757-4DC5-8522-43330A661CB7}" type="presParOf" srcId="{F91E4BB6-D557-4AE5-9A55-2F38ACF5648F}" destId="{B86C4188-52CE-4C58-B131-1CF602CBBD4E}" srcOrd="0" destOrd="0" presId="urn:microsoft.com/office/officeart/2005/8/layout/hierarchy1"/>
-    <dgm:cxn modelId="{920A6DEB-7269-44A8-9F01-D5DA4B8B0EFB}" type="presParOf" srcId="{F91E4BB6-D557-4AE5-9A55-2F38ACF5648F}" destId="{05EE19ED-9576-4D7B-AE4D-49B3D53B1DFF}" srcOrd="1" destOrd="0" presId="urn:microsoft.com/office/officeart/2005/8/layout/hierarchy1"/>
-    <dgm:cxn modelId="{BF3DF5BF-7272-44D1-9F2A-99740D7A936A}" type="presParOf" srcId="{52C4A76F-9CB9-40B1-8D95-CD0F496F9182}" destId="{5D170E6B-6572-439A-A58C-CB4646B3C7C5}" srcOrd="1" destOrd="0" presId="urn:microsoft.com/office/officeart/2005/8/layout/hierarchy1"/>
-    <dgm:cxn modelId="{872A598E-AD68-4AAA-A629-F8D52856D334}" type="presParOf" srcId="{5D170E6B-6572-439A-A58C-CB4646B3C7C5}" destId="{FCEDD3F6-FB08-43D9-86EA-2086E6127849}" srcOrd="0" destOrd="0" presId="urn:microsoft.com/office/officeart/2005/8/layout/hierarchy1"/>
-    <dgm:cxn modelId="{1CA7EF25-5E07-411D-8621-3ECD11E28F6B}" type="presParOf" srcId="{5D170E6B-6572-439A-A58C-CB4646B3C7C5}" destId="{513219DD-7735-467F-8E72-2F623E838625}" srcOrd="1" destOrd="0" presId="urn:microsoft.com/office/officeart/2005/8/layout/hierarchy1"/>
-    <dgm:cxn modelId="{B8D89CFC-32E7-4EEB-B468-C01DFBAAB497}" type="presParOf" srcId="{513219DD-7735-467F-8E72-2F623E838625}" destId="{5F54129D-A6A0-4A83-8BFC-4144BDA46049}" srcOrd="0" destOrd="0" presId="urn:microsoft.com/office/officeart/2005/8/layout/hierarchy1"/>
-    <dgm:cxn modelId="{95778567-7716-4AC6-B997-F1DEFCEA4134}" type="presParOf" srcId="{5F54129D-A6A0-4A83-8BFC-4144BDA46049}" destId="{59BE1035-12ED-4AEF-A556-D8EFCF68D3CB}" srcOrd="0" destOrd="0" presId="urn:microsoft.com/office/officeart/2005/8/layout/hierarchy1"/>
-    <dgm:cxn modelId="{064401A6-F70E-4491-8E19-D3FB5420AABD}" type="presParOf" srcId="{5F54129D-A6A0-4A83-8BFC-4144BDA46049}" destId="{BBC57FB5-4810-454E-BB7B-922BC3C69A40}" srcOrd="1" destOrd="0" presId="urn:microsoft.com/office/officeart/2005/8/layout/hierarchy1"/>
-    <dgm:cxn modelId="{41F900E1-0EDA-4EC4-893A-B12305CAE88D}" type="presParOf" srcId="{513219DD-7735-467F-8E72-2F623E838625}" destId="{3D74130B-F76C-48C0-8E2A-143B1A8EA5F1}" srcOrd="1" destOrd="0" presId="urn:microsoft.com/office/officeart/2005/8/layout/hierarchy1"/>
-    <dgm:cxn modelId="{AF663346-4414-4024-A6B0-E7AE8B417959}" type="presParOf" srcId="{3D74130B-F76C-48C0-8E2A-143B1A8EA5F1}" destId="{6F45F021-4E3E-4CB8-9A92-A904DA1A77A3}" srcOrd="0" destOrd="0" presId="urn:microsoft.com/office/officeart/2005/8/layout/hierarchy1"/>
-    <dgm:cxn modelId="{1A4C0BF2-EC53-4557-A317-BD231CE2171C}" type="presParOf" srcId="{3D74130B-F76C-48C0-8E2A-143B1A8EA5F1}" destId="{4BD732D2-DD7F-4B5B-96F7-716D1C8E8667}" srcOrd="1" destOrd="0" presId="urn:microsoft.com/office/officeart/2005/8/layout/hierarchy1"/>
-    <dgm:cxn modelId="{49D49B25-CCC6-43AA-857A-3F20536F4376}" type="presParOf" srcId="{4BD732D2-DD7F-4B5B-96F7-716D1C8E8667}" destId="{477D39DB-F3E7-4352-AB77-EE41496FA894}" srcOrd="0" destOrd="0" presId="urn:microsoft.com/office/officeart/2005/8/layout/hierarchy1"/>
-    <dgm:cxn modelId="{79EFFE58-EAEC-4F83-BCEB-AC44FF918ED6}" type="presParOf" srcId="{477D39DB-F3E7-4352-AB77-EE41496FA894}" destId="{B253EEC4-2BA1-4F8B-8D73-4ADFF032D042}" srcOrd="0" destOrd="0" presId="urn:microsoft.com/office/officeart/2005/8/layout/hierarchy1"/>
-    <dgm:cxn modelId="{66E0EDF8-B6DA-4900-9CB0-49ADCC836BEE}" type="presParOf" srcId="{477D39DB-F3E7-4352-AB77-EE41496FA894}" destId="{F5CBCDA2-1309-4D69-BFEA-0C52A2A757A2}" srcOrd="1" destOrd="0" presId="urn:microsoft.com/office/officeart/2005/8/layout/hierarchy1"/>
-    <dgm:cxn modelId="{EF347ED3-541B-4D60-86D2-94B92C794CF0}" type="presParOf" srcId="{4BD732D2-DD7F-4B5B-96F7-716D1C8E8667}" destId="{49E04F6D-AEDF-49A6-BF4C-F8D6FE0F145C}" srcOrd="1" destOrd="0" presId="urn:microsoft.com/office/officeart/2005/8/layout/hierarchy1"/>
-    <dgm:cxn modelId="{FDA04699-25B0-49DD-AA88-C08F4D77FF3E}" type="presParOf" srcId="{3D74130B-F76C-48C0-8E2A-143B1A8EA5F1}" destId="{5EC692DE-70C5-4739-BAC4-82C7AA1E0A98}" srcOrd="2" destOrd="0" presId="urn:microsoft.com/office/officeart/2005/8/layout/hierarchy1"/>
-    <dgm:cxn modelId="{BE7CA206-1EB0-4914-A91E-DF835A558C6C}" type="presParOf" srcId="{3D74130B-F76C-48C0-8E2A-143B1A8EA5F1}" destId="{29D837E1-6C95-4A22-B6E6-54C042B7D261}" srcOrd="3" destOrd="0" presId="urn:microsoft.com/office/officeart/2005/8/layout/hierarchy1"/>
-    <dgm:cxn modelId="{6E3C69F1-D39B-4D2B-9BC5-A92FA88DF46A}" type="presParOf" srcId="{29D837E1-6C95-4A22-B6E6-54C042B7D261}" destId="{7A1C06CB-D012-4416-810E-71067B8358B4}" srcOrd="0" destOrd="0" presId="urn:microsoft.com/office/officeart/2005/8/layout/hierarchy1"/>
-    <dgm:cxn modelId="{CD1DC1E9-E074-4840-A9A3-66760C69B14B}" type="presParOf" srcId="{7A1C06CB-D012-4416-810E-71067B8358B4}" destId="{B18C672D-0260-46FC-93A5-E1AB65D5C6B8}" srcOrd="0" destOrd="0" presId="urn:microsoft.com/office/officeart/2005/8/layout/hierarchy1"/>
-    <dgm:cxn modelId="{B6E7DD31-A52E-4CD3-8FB4-0053B4869989}" type="presParOf" srcId="{7A1C06CB-D012-4416-810E-71067B8358B4}" destId="{A6D7303A-EEBB-44FE-A5FB-F10C7B939501}" srcOrd="1" destOrd="0" presId="urn:microsoft.com/office/officeart/2005/8/layout/hierarchy1"/>
-    <dgm:cxn modelId="{CCCEECAF-6EC9-4720-8CEF-DA13570DFCD3}" type="presParOf" srcId="{29D837E1-6C95-4A22-B6E6-54C042B7D261}" destId="{158EB410-55E4-4CD4-80C0-E746C84AC3EC}" srcOrd="1" destOrd="0" presId="urn:microsoft.com/office/officeart/2005/8/layout/hierarchy1"/>
-    <dgm:cxn modelId="{EFA041AE-45DA-439E-B88A-C5AB4B407E87}" type="presParOf" srcId="{158EB410-55E4-4CD4-80C0-E746C84AC3EC}" destId="{3BCD8F4C-3FDC-4E76-B038-777CB0AB05E0}" srcOrd="0" destOrd="0" presId="urn:microsoft.com/office/officeart/2005/8/layout/hierarchy1"/>
-    <dgm:cxn modelId="{4BD42060-E943-491C-AF80-87C204F1D5EB}" type="presParOf" srcId="{158EB410-55E4-4CD4-80C0-E746C84AC3EC}" destId="{26E1AB76-546E-40C5-AD3A-7392241A6FB0}" srcOrd="1" destOrd="0" presId="urn:microsoft.com/office/officeart/2005/8/layout/hierarchy1"/>
-    <dgm:cxn modelId="{61253E4F-C8E3-4446-AC5D-C9B7CBE9023D}" type="presParOf" srcId="{26E1AB76-546E-40C5-AD3A-7392241A6FB0}" destId="{1F7E6FEA-C9DA-4B55-9DD1-F29A8CC36CB9}" srcOrd="0" destOrd="0" presId="urn:microsoft.com/office/officeart/2005/8/layout/hierarchy1"/>
-    <dgm:cxn modelId="{B3745ACB-383A-45F4-87AE-27E91803A1C0}" type="presParOf" srcId="{1F7E6FEA-C9DA-4B55-9DD1-F29A8CC36CB9}" destId="{A57C0635-1C92-4C11-B599-8DC45D4085EF}" srcOrd="0" destOrd="0" presId="urn:microsoft.com/office/officeart/2005/8/layout/hierarchy1"/>
-    <dgm:cxn modelId="{8392C1CB-D67F-43A0-AA32-8866C603122D}" type="presParOf" srcId="{1F7E6FEA-C9DA-4B55-9DD1-F29A8CC36CB9}" destId="{C7D84F19-8DAB-413E-BF3B-5069CE824BCA}" srcOrd="1" destOrd="0" presId="urn:microsoft.com/office/officeart/2005/8/layout/hierarchy1"/>
-    <dgm:cxn modelId="{B1F69801-4A4F-4C56-A82A-5C4A0854AF47}" type="presParOf" srcId="{26E1AB76-546E-40C5-AD3A-7392241A6FB0}" destId="{9251BF7B-EF8D-4A75-9B3D-A8DF4D37C604}" srcOrd="1" destOrd="0" presId="urn:microsoft.com/office/officeart/2005/8/layout/hierarchy1"/>
-    <dgm:cxn modelId="{4F6727BE-AEE2-419B-AA68-0AE740C54D98}" type="presParOf" srcId="{158EB410-55E4-4CD4-80C0-E746C84AC3EC}" destId="{460CD4AE-B8DA-42A5-B539-7E180E4B04AC}" srcOrd="2" destOrd="0" presId="urn:microsoft.com/office/officeart/2005/8/layout/hierarchy1"/>
-    <dgm:cxn modelId="{62AD1CCD-51C0-47EA-A075-BBB1EAA5CA65}" type="presParOf" srcId="{158EB410-55E4-4CD4-80C0-E746C84AC3EC}" destId="{21DF37C1-28F0-4FB9-9749-6F8B3EAE5A83}" srcOrd="3" destOrd="0" presId="urn:microsoft.com/office/officeart/2005/8/layout/hierarchy1"/>
-    <dgm:cxn modelId="{3285DBA8-51CB-4712-9814-2A088FF77A8E}" type="presParOf" srcId="{21DF37C1-28F0-4FB9-9749-6F8B3EAE5A83}" destId="{EB0DB7D3-B702-48F7-BE86-0765972BC6BC}" srcOrd="0" destOrd="0" presId="urn:microsoft.com/office/officeart/2005/8/layout/hierarchy1"/>
-    <dgm:cxn modelId="{B2B17A53-5E72-4BF5-B5B3-AD3EC4704A5B}" type="presParOf" srcId="{EB0DB7D3-B702-48F7-BE86-0765972BC6BC}" destId="{0B074CF5-4A96-495C-9D99-AD90589DCDDC}" srcOrd="0" destOrd="0" presId="urn:microsoft.com/office/officeart/2005/8/layout/hierarchy1"/>
-    <dgm:cxn modelId="{69585373-D95A-4B99-826A-293CF2EABE91}" type="presParOf" srcId="{EB0DB7D3-B702-48F7-BE86-0765972BC6BC}" destId="{9289C65F-F446-4188-8E66-9208A3D44A91}" srcOrd="1" destOrd="0" presId="urn:microsoft.com/office/officeart/2005/8/layout/hierarchy1"/>
-    <dgm:cxn modelId="{FDD1AD0F-895F-4F4F-8ED4-6175B1105F94}" type="presParOf" srcId="{21DF37C1-28F0-4FB9-9749-6F8B3EAE5A83}" destId="{BE7251C0-6976-459F-A28A-6F8256C44302}" srcOrd="1" destOrd="0" presId="urn:microsoft.com/office/officeart/2005/8/layout/hierarchy1"/>
-    <dgm:cxn modelId="{43FCDDBA-B5B6-43E4-A93E-6BCC8C4A9AA1}" type="presParOf" srcId="{5D170E6B-6572-439A-A58C-CB4646B3C7C5}" destId="{41068E16-1306-4BBC-A907-C82A7DC30695}" srcOrd="2" destOrd="0" presId="urn:microsoft.com/office/officeart/2005/8/layout/hierarchy1"/>
-    <dgm:cxn modelId="{EE2D6271-7AC0-4E32-8D13-271D62206F71}" type="presParOf" srcId="{5D170E6B-6572-439A-A58C-CB4646B3C7C5}" destId="{95C4A5A9-4B80-46AE-83EC-B231DBC541F9}" srcOrd="3" destOrd="0" presId="urn:microsoft.com/office/officeart/2005/8/layout/hierarchy1"/>
-    <dgm:cxn modelId="{CF0F74AF-F3C4-47EA-B18E-85208780F588}" type="presParOf" srcId="{95C4A5A9-4B80-46AE-83EC-B231DBC541F9}" destId="{2783D5A8-D941-4689-AC98-1008D449A5F6}" srcOrd="0" destOrd="0" presId="urn:microsoft.com/office/officeart/2005/8/layout/hierarchy1"/>
-    <dgm:cxn modelId="{0CCBD9DF-763D-4487-8AFE-8E582C7BF9B3}" type="presParOf" srcId="{2783D5A8-D941-4689-AC98-1008D449A5F6}" destId="{A6AA5FE5-7234-4BD9-95AD-5C1F07567AEF}" srcOrd="0" destOrd="0" presId="urn:microsoft.com/office/officeart/2005/8/layout/hierarchy1"/>
-    <dgm:cxn modelId="{E76ED4F9-1837-4EE4-94ED-BA3549E24051}" type="presParOf" srcId="{2783D5A8-D941-4689-AC98-1008D449A5F6}" destId="{00DBCEC0-C5CA-4336-B523-F7A11DEF0CF7}" srcOrd="1" destOrd="0" presId="urn:microsoft.com/office/officeart/2005/8/layout/hierarchy1"/>
-    <dgm:cxn modelId="{8C22F557-908F-4869-BE57-88CD87D7CBC8}" type="presParOf" srcId="{95C4A5A9-4B80-46AE-83EC-B231DBC541F9}" destId="{0C3CA81D-85C8-4890-92D7-5E6B003D5B90}" srcOrd="1" destOrd="0" presId="urn:microsoft.com/office/officeart/2005/8/layout/hierarchy1"/>
-    <dgm:cxn modelId="{9371DA0A-D0D5-4BA2-9864-A2BB2EC0F981}" type="presParOf" srcId="{0C3CA81D-85C8-4890-92D7-5E6B003D5B90}" destId="{A485F9AD-33DE-4102-AEDB-21C1AA6A162E}" srcOrd="0" destOrd="0" presId="urn:microsoft.com/office/officeart/2005/8/layout/hierarchy1"/>
-    <dgm:cxn modelId="{2F1ADB79-12D3-4D4F-A271-F065D4116F62}" type="presParOf" srcId="{0C3CA81D-85C8-4890-92D7-5E6B003D5B90}" destId="{8A5733FD-2A23-4081-9C29-7303AA6239DC}" srcOrd="1" destOrd="0" presId="urn:microsoft.com/office/officeart/2005/8/layout/hierarchy1"/>
-    <dgm:cxn modelId="{B236E984-BCB1-47ED-885B-247603F745DE}" type="presParOf" srcId="{8A5733FD-2A23-4081-9C29-7303AA6239DC}" destId="{E1C1C7E4-D476-46AB-BD4F-BF7C82509030}" srcOrd="0" destOrd="0" presId="urn:microsoft.com/office/officeart/2005/8/layout/hierarchy1"/>
-    <dgm:cxn modelId="{B641803B-7AA9-4AE1-B353-45771F979440}" type="presParOf" srcId="{E1C1C7E4-D476-46AB-BD4F-BF7C82509030}" destId="{20AA0BBE-C18A-4393-AF53-94820EC24F7A}" srcOrd="0" destOrd="0" presId="urn:microsoft.com/office/officeart/2005/8/layout/hierarchy1"/>
-    <dgm:cxn modelId="{221EF7DA-6130-4906-A6D2-0856A51E4294}" type="presParOf" srcId="{E1C1C7E4-D476-46AB-BD4F-BF7C82509030}" destId="{70874ECE-F80E-4C68-BE01-AE9F33BA770D}" srcOrd="1" destOrd="0" presId="urn:microsoft.com/office/officeart/2005/8/layout/hierarchy1"/>
-    <dgm:cxn modelId="{EC43C67F-5560-45DF-BBFE-F73790FF3E55}" type="presParOf" srcId="{8A5733FD-2A23-4081-9C29-7303AA6239DC}" destId="{745ACEE6-E4F8-4CB1-B9C7-FDA18DEA1645}" srcOrd="1" destOrd="0" presId="urn:microsoft.com/office/officeart/2005/8/layout/hierarchy1"/>
-    <dgm:cxn modelId="{D1250854-503C-49C6-B50A-438C0E2122C9}" type="presParOf" srcId="{0C3CA81D-85C8-4890-92D7-5E6B003D5B90}" destId="{DD8170BC-0C2E-40C4-A8BE-32148DF18A62}" srcOrd="2" destOrd="0" presId="urn:microsoft.com/office/officeart/2005/8/layout/hierarchy1"/>
-    <dgm:cxn modelId="{0E923184-3AB2-483B-A9B6-689D3E57AA17}" type="presParOf" srcId="{0C3CA81D-85C8-4890-92D7-5E6B003D5B90}" destId="{1D1AFA9D-300A-463B-A2C5-AF49CD6ABA93}" srcOrd="3" destOrd="0" presId="urn:microsoft.com/office/officeart/2005/8/layout/hierarchy1"/>
-    <dgm:cxn modelId="{3A253846-67BF-425A-BAF4-7269AE2729CE}" type="presParOf" srcId="{1D1AFA9D-300A-463B-A2C5-AF49CD6ABA93}" destId="{674DFC2B-BBB8-48EC-AF1D-83FA146405E7}" srcOrd="0" destOrd="0" presId="urn:microsoft.com/office/officeart/2005/8/layout/hierarchy1"/>
-    <dgm:cxn modelId="{493B038D-5C55-44EB-B1E9-F8A805CD8323}" type="presParOf" srcId="{674DFC2B-BBB8-48EC-AF1D-83FA146405E7}" destId="{53E45D12-E89E-464E-8667-471F0E843182}" srcOrd="0" destOrd="0" presId="urn:microsoft.com/office/officeart/2005/8/layout/hierarchy1"/>
-    <dgm:cxn modelId="{1941BD9E-5670-4DF1-8BEF-6A64DC525045}" type="presParOf" srcId="{674DFC2B-BBB8-48EC-AF1D-83FA146405E7}" destId="{229407D0-8962-4D5B-84C1-4439E855548A}" srcOrd="1" destOrd="0" presId="urn:microsoft.com/office/officeart/2005/8/layout/hierarchy1"/>
-    <dgm:cxn modelId="{DA306DA1-0514-42E7-95A4-AB123FA2ED93}" type="presParOf" srcId="{1D1AFA9D-300A-463B-A2C5-AF49CD6ABA93}" destId="{3594D1CD-BE59-473B-A036-0DD2DBC82891}" srcOrd="1" destOrd="0" presId="urn:microsoft.com/office/officeart/2005/8/layout/hierarchy1"/>
+    <dgm:cxn modelId="{D121CB76-F3C0-4736-A29C-15878F230630}" type="presParOf" srcId="{2595147E-D321-45B8-BDAD-624BEC314EAC}" destId="{52C4A76F-9CB9-40B1-8D95-CD0F496F9182}" srcOrd="0" destOrd="0" presId="urn:microsoft.com/office/officeart/2005/8/layout/hierarchy1"/>
+    <dgm:cxn modelId="{0311F411-9966-43D8-936F-5639556294FD}" type="presParOf" srcId="{52C4A76F-9CB9-40B1-8D95-CD0F496F9182}" destId="{F91E4BB6-D557-4AE5-9A55-2F38ACF5648F}" srcOrd="0" destOrd="0" presId="urn:microsoft.com/office/officeart/2005/8/layout/hierarchy1"/>
+    <dgm:cxn modelId="{21AFD8AF-AAC5-4983-BEFF-0974AEF06D84}" type="presParOf" srcId="{F91E4BB6-D557-4AE5-9A55-2F38ACF5648F}" destId="{B86C4188-52CE-4C58-B131-1CF602CBBD4E}" srcOrd="0" destOrd="0" presId="urn:microsoft.com/office/officeart/2005/8/layout/hierarchy1"/>
+    <dgm:cxn modelId="{442AEB7C-FCFA-4D49-9A1C-B223BDF50C15}" type="presParOf" srcId="{F91E4BB6-D557-4AE5-9A55-2F38ACF5648F}" destId="{05EE19ED-9576-4D7B-AE4D-49B3D53B1DFF}" srcOrd="1" destOrd="0" presId="urn:microsoft.com/office/officeart/2005/8/layout/hierarchy1"/>
+    <dgm:cxn modelId="{55292F66-50A6-47D7-88E1-236ACAB2E301}" type="presParOf" srcId="{52C4A76F-9CB9-40B1-8D95-CD0F496F9182}" destId="{5D170E6B-6572-439A-A58C-CB4646B3C7C5}" srcOrd="1" destOrd="0" presId="urn:microsoft.com/office/officeart/2005/8/layout/hierarchy1"/>
+    <dgm:cxn modelId="{F3A15E9D-25CB-4FB1-A0A6-27EACDF5B39D}" type="presParOf" srcId="{5D170E6B-6572-439A-A58C-CB4646B3C7C5}" destId="{FCEDD3F6-FB08-43D9-86EA-2086E6127849}" srcOrd="0" destOrd="0" presId="urn:microsoft.com/office/officeart/2005/8/layout/hierarchy1"/>
+    <dgm:cxn modelId="{9961AD2B-36E8-4284-AEAA-D1F725FEB353}" type="presParOf" srcId="{5D170E6B-6572-439A-A58C-CB4646B3C7C5}" destId="{513219DD-7735-467F-8E72-2F623E838625}" srcOrd="1" destOrd="0" presId="urn:microsoft.com/office/officeart/2005/8/layout/hierarchy1"/>
+    <dgm:cxn modelId="{FC1D3B64-EAAE-4207-A120-E640E185768E}" type="presParOf" srcId="{513219DD-7735-467F-8E72-2F623E838625}" destId="{5F54129D-A6A0-4A83-8BFC-4144BDA46049}" srcOrd="0" destOrd="0" presId="urn:microsoft.com/office/officeart/2005/8/layout/hierarchy1"/>
+    <dgm:cxn modelId="{B95286C8-C741-427E-983B-E6A48F9087B0}" type="presParOf" srcId="{5F54129D-A6A0-4A83-8BFC-4144BDA46049}" destId="{59BE1035-12ED-4AEF-A556-D8EFCF68D3CB}" srcOrd="0" destOrd="0" presId="urn:microsoft.com/office/officeart/2005/8/layout/hierarchy1"/>
+    <dgm:cxn modelId="{9FA1AB90-7BD9-4AB3-B40A-820DAAE599CA}" type="presParOf" srcId="{5F54129D-A6A0-4A83-8BFC-4144BDA46049}" destId="{BBC57FB5-4810-454E-BB7B-922BC3C69A40}" srcOrd="1" destOrd="0" presId="urn:microsoft.com/office/officeart/2005/8/layout/hierarchy1"/>
+    <dgm:cxn modelId="{4D67DB8E-CA7E-45C4-9B00-E653AE48D590}" type="presParOf" srcId="{513219DD-7735-467F-8E72-2F623E838625}" destId="{3D74130B-F76C-48C0-8E2A-143B1A8EA5F1}" srcOrd="1" destOrd="0" presId="urn:microsoft.com/office/officeart/2005/8/layout/hierarchy1"/>
+    <dgm:cxn modelId="{C23577C0-B029-43D3-9091-7A5156C61D4B}" type="presParOf" srcId="{3D74130B-F76C-48C0-8E2A-143B1A8EA5F1}" destId="{6F45F021-4E3E-4CB8-9A92-A904DA1A77A3}" srcOrd="0" destOrd="0" presId="urn:microsoft.com/office/officeart/2005/8/layout/hierarchy1"/>
+    <dgm:cxn modelId="{4FCC0B9A-6BB6-4826-ACF5-751AC1B38295}" type="presParOf" srcId="{3D74130B-F76C-48C0-8E2A-143B1A8EA5F1}" destId="{4BD732D2-DD7F-4B5B-96F7-716D1C8E8667}" srcOrd="1" destOrd="0" presId="urn:microsoft.com/office/officeart/2005/8/layout/hierarchy1"/>
+    <dgm:cxn modelId="{21CF6D92-2F06-4824-8559-5ED36E82526E}" type="presParOf" srcId="{4BD732D2-DD7F-4B5B-96F7-716D1C8E8667}" destId="{477D39DB-F3E7-4352-AB77-EE41496FA894}" srcOrd="0" destOrd="0" presId="urn:microsoft.com/office/officeart/2005/8/layout/hierarchy1"/>
+    <dgm:cxn modelId="{8508D1CE-5690-4765-BAD7-708C557D47FE}" type="presParOf" srcId="{477D39DB-F3E7-4352-AB77-EE41496FA894}" destId="{B253EEC4-2BA1-4F8B-8D73-4ADFF032D042}" srcOrd="0" destOrd="0" presId="urn:microsoft.com/office/officeart/2005/8/layout/hierarchy1"/>
+    <dgm:cxn modelId="{F612D7AD-BBD2-42A0-8532-8A2C3E825529}" type="presParOf" srcId="{477D39DB-F3E7-4352-AB77-EE41496FA894}" destId="{F5CBCDA2-1309-4D69-BFEA-0C52A2A757A2}" srcOrd="1" destOrd="0" presId="urn:microsoft.com/office/officeart/2005/8/layout/hierarchy1"/>
+    <dgm:cxn modelId="{77770579-42C6-4B26-B65F-6D356CDBF2A0}" type="presParOf" srcId="{4BD732D2-DD7F-4B5B-96F7-716D1C8E8667}" destId="{49E04F6D-AEDF-49A6-BF4C-F8D6FE0F145C}" srcOrd="1" destOrd="0" presId="urn:microsoft.com/office/officeart/2005/8/layout/hierarchy1"/>
+    <dgm:cxn modelId="{FE67DBC8-E714-4ED5-B826-A6C03524C83B}" type="presParOf" srcId="{3D74130B-F76C-48C0-8E2A-143B1A8EA5F1}" destId="{5EC692DE-70C5-4739-BAC4-82C7AA1E0A98}" srcOrd="2" destOrd="0" presId="urn:microsoft.com/office/officeart/2005/8/layout/hierarchy1"/>
+    <dgm:cxn modelId="{F7B31E20-E3F1-4FF3-B36E-2BEFB61A4E2B}" type="presParOf" srcId="{3D74130B-F76C-48C0-8E2A-143B1A8EA5F1}" destId="{29D837E1-6C95-4A22-B6E6-54C042B7D261}" srcOrd="3" destOrd="0" presId="urn:microsoft.com/office/officeart/2005/8/layout/hierarchy1"/>
+    <dgm:cxn modelId="{EF02B86F-A4DD-493D-B357-01056A61E8F6}" type="presParOf" srcId="{29D837E1-6C95-4A22-B6E6-54C042B7D261}" destId="{7A1C06CB-D012-4416-810E-71067B8358B4}" srcOrd="0" destOrd="0" presId="urn:microsoft.com/office/officeart/2005/8/layout/hierarchy1"/>
+    <dgm:cxn modelId="{0721AB4D-1B3B-4002-BB42-0924E2FFDBB4}" type="presParOf" srcId="{7A1C06CB-D012-4416-810E-71067B8358B4}" destId="{B18C672D-0260-46FC-93A5-E1AB65D5C6B8}" srcOrd="0" destOrd="0" presId="urn:microsoft.com/office/officeart/2005/8/layout/hierarchy1"/>
+    <dgm:cxn modelId="{60E2362E-46F9-4AF2-A8D1-EE0CCC1A1E36}" type="presParOf" srcId="{7A1C06CB-D012-4416-810E-71067B8358B4}" destId="{A6D7303A-EEBB-44FE-A5FB-F10C7B939501}" srcOrd="1" destOrd="0" presId="urn:microsoft.com/office/officeart/2005/8/layout/hierarchy1"/>
+    <dgm:cxn modelId="{D7AE4237-DACA-47B8-8168-DC45534F1DD8}" type="presParOf" srcId="{29D837E1-6C95-4A22-B6E6-54C042B7D261}" destId="{158EB410-55E4-4CD4-80C0-E746C84AC3EC}" srcOrd="1" destOrd="0" presId="urn:microsoft.com/office/officeart/2005/8/layout/hierarchy1"/>
+    <dgm:cxn modelId="{AFBA8218-2155-4BF2-B849-4A69DE794546}" type="presParOf" srcId="{158EB410-55E4-4CD4-80C0-E746C84AC3EC}" destId="{3BCD8F4C-3FDC-4E76-B038-777CB0AB05E0}" srcOrd="0" destOrd="0" presId="urn:microsoft.com/office/officeart/2005/8/layout/hierarchy1"/>
+    <dgm:cxn modelId="{4B844EC2-E9CA-4EB1-A4DA-11AD325D578C}" type="presParOf" srcId="{158EB410-55E4-4CD4-80C0-E746C84AC3EC}" destId="{26E1AB76-546E-40C5-AD3A-7392241A6FB0}" srcOrd="1" destOrd="0" presId="urn:microsoft.com/office/officeart/2005/8/layout/hierarchy1"/>
+    <dgm:cxn modelId="{188AF530-DAF2-462D-BC2F-D9A01E8B2ECF}" type="presParOf" srcId="{26E1AB76-546E-40C5-AD3A-7392241A6FB0}" destId="{1F7E6FEA-C9DA-4B55-9DD1-F29A8CC36CB9}" srcOrd="0" destOrd="0" presId="urn:microsoft.com/office/officeart/2005/8/layout/hierarchy1"/>
+    <dgm:cxn modelId="{72CE64C6-95D6-4C8C-8777-68FDF14AE3CE}" type="presParOf" srcId="{1F7E6FEA-C9DA-4B55-9DD1-F29A8CC36CB9}" destId="{A57C0635-1C92-4C11-B599-8DC45D4085EF}" srcOrd="0" destOrd="0" presId="urn:microsoft.com/office/officeart/2005/8/layout/hierarchy1"/>
+    <dgm:cxn modelId="{F9C7BD2B-B40A-4141-8B62-D870302CCC9F}" type="presParOf" srcId="{1F7E6FEA-C9DA-4B55-9DD1-F29A8CC36CB9}" destId="{C7D84F19-8DAB-413E-BF3B-5069CE824BCA}" srcOrd="1" destOrd="0" presId="urn:microsoft.com/office/officeart/2005/8/layout/hierarchy1"/>
+    <dgm:cxn modelId="{01BFE62A-FF6F-4FB5-801B-8C32D85C5395}" type="presParOf" srcId="{26E1AB76-546E-40C5-AD3A-7392241A6FB0}" destId="{9251BF7B-EF8D-4A75-9B3D-A8DF4D37C604}" srcOrd="1" destOrd="0" presId="urn:microsoft.com/office/officeart/2005/8/layout/hierarchy1"/>
+    <dgm:cxn modelId="{42E3D8B0-D640-4252-B45A-1DFC80790756}" type="presParOf" srcId="{158EB410-55E4-4CD4-80C0-E746C84AC3EC}" destId="{460CD4AE-B8DA-42A5-B539-7E180E4B04AC}" srcOrd="2" destOrd="0" presId="urn:microsoft.com/office/officeart/2005/8/layout/hierarchy1"/>
+    <dgm:cxn modelId="{59FD7DF5-BBDC-4484-B78A-E526C23EAA68}" type="presParOf" srcId="{158EB410-55E4-4CD4-80C0-E746C84AC3EC}" destId="{21DF37C1-28F0-4FB9-9749-6F8B3EAE5A83}" srcOrd="3" destOrd="0" presId="urn:microsoft.com/office/officeart/2005/8/layout/hierarchy1"/>
+    <dgm:cxn modelId="{D17D3758-86F2-4352-89F6-9E2DDA9C5D99}" type="presParOf" srcId="{21DF37C1-28F0-4FB9-9749-6F8B3EAE5A83}" destId="{EB0DB7D3-B702-48F7-BE86-0765972BC6BC}" srcOrd="0" destOrd="0" presId="urn:microsoft.com/office/officeart/2005/8/layout/hierarchy1"/>
+    <dgm:cxn modelId="{CFF98D5A-153A-4FE2-98DE-C3CE02825898}" type="presParOf" srcId="{EB0DB7D3-B702-48F7-BE86-0765972BC6BC}" destId="{0B074CF5-4A96-495C-9D99-AD90589DCDDC}" srcOrd="0" destOrd="0" presId="urn:microsoft.com/office/officeart/2005/8/layout/hierarchy1"/>
+    <dgm:cxn modelId="{D428E3F4-894B-4987-8962-30C172CADB74}" type="presParOf" srcId="{EB0DB7D3-B702-48F7-BE86-0765972BC6BC}" destId="{9289C65F-F446-4188-8E66-9208A3D44A91}" srcOrd="1" destOrd="0" presId="urn:microsoft.com/office/officeart/2005/8/layout/hierarchy1"/>
+    <dgm:cxn modelId="{8C0ACF96-A9A1-4DBA-A4BD-6C1B0CE39CE0}" type="presParOf" srcId="{21DF37C1-28F0-4FB9-9749-6F8B3EAE5A83}" destId="{BE7251C0-6976-459F-A28A-6F8256C44302}" srcOrd="1" destOrd="0" presId="urn:microsoft.com/office/officeart/2005/8/layout/hierarchy1"/>
+    <dgm:cxn modelId="{E933FAD9-754D-4B2D-958C-FD3C92E79075}" type="presParOf" srcId="{5D170E6B-6572-439A-A58C-CB4646B3C7C5}" destId="{41068E16-1306-4BBC-A907-C82A7DC30695}" srcOrd="2" destOrd="0" presId="urn:microsoft.com/office/officeart/2005/8/layout/hierarchy1"/>
+    <dgm:cxn modelId="{0592AB0E-61BC-4A03-82F0-808D12882898}" type="presParOf" srcId="{5D170E6B-6572-439A-A58C-CB4646B3C7C5}" destId="{95C4A5A9-4B80-46AE-83EC-B231DBC541F9}" srcOrd="3" destOrd="0" presId="urn:microsoft.com/office/officeart/2005/8/layout/hierarchy1"/>
+    <dgm:cxn modelId="{7FDF17C6-7957-4F40-A633-C3C2BF6E77CB}" type="presParOf" srcId="{95C4A5A9-4B80-46AE-83EC-B231DBC541F9}" destId="{2783D5A8-D941-4689-AC98-1008D449A5F6}" srcOrd="0" destOrd="0" presId="urn:microsoft.com/office/officeart/2005/8/layout/hierarchy1"/>
+    <dgm:cxn modelId="{C3B39125-F3F3-4A10-90A7-1A6F508820DB}" type="presParOf" srcId="{2783D5A8-D941-4689-AC98-1008D449A5F6}" destId="{A6AA5FE5-7234-4BD9-95AD-5C1F07567AEF}" srcOrd="0" destOrd="0" presId="urn:microsoft.com/office/officeart/2005/8/layout/hierarchy1"/>
+    <dgm:cxn modelId="{3DF56980-0099-4086-91B5-ED7C699FD799}" type="presParOf" srcId="{2783D5A8-D941-4689-AC98-1008D449A5F6}" destId="{00DBCEC0-C5CA-4336-B523-F7A11DEF0CF7}" srcOrd="1" destOrd="0" presId="urn:microsoft.com/office/officeart/2005/8/layout/hierarchy1"/>
+    <dgm:cxn modelId="{7B1D206B-7BAF-47EF-84B2-3A561BE12DD0}" type="presParOf" srcId="{95C4A5A9-4B80-46AE-83EC-B231DBC541F9}" destId="{0C3CA81D-85C8-4890-92D7-5E6B003D5B90}" srcOrd="1" destOrd="0" presId="urn:microsoft.com/office/officeart/2005/8/layout/hierarchy1"/>
+    <dgm:cxn modelId="{56BCBE3B-D6EA-4AA5-AC0B-5D0B033AA04E}" type="presParOf" srcId="{0C3CA81D-85C8-4890-92D7-5E6B003D5B90}" destId="{A485F9AD-33DE-4102-AEDB-21C1AA6A162E}" srcOrd="0" destOrd="0" presId="urn:microsoft.com/office/officeart/2005/8/layout/hierarchy1"/>
+    <dgm:cxn modelId="{F42598DD-044B-4EE7-941D-97C322E76B08}" type="presParOf" srcId="{0C3CA81D-85C8-4890-92D7-5E6B003D5B90}" destId="{8A5733FD-2A23-4081-9C29-7303AA6239DC}" srcOrd="1" destOrd="0" presId="urn:microsoft.com/office/officeart/2005/8/layout/hierarchy1"/>
+    <dgm:cxn modelId="{5F9CD6CB-E277-4930-B2BC-1C3B7E717492}" type="presParOf" srcId="{8A5733FD-2A23-4081-9C29-7303AA6239DC}" destId="{E1C1C7E4-D476-46AB-BD4F-BF7C82509030}" srcOrd="0" destOrd="0" presId="urn:microsoft.com/office/officeart/2005/8/layout/hierarchy1"/>
+    <dgm:cxn modelId="{506F508F-C597-4969-B4B8-9F9F50BCA491}" type="presParOf" srcId="{E1C1C7E4-D476-46AB-BD4F-BF7C82509030}" destId="{20AA0BBE-C18A-4393-AF53-94820EC24F7A}" srcOrd="0" destOrd="0" presId="urn:microsoft.com/office/officeart/2005/8/layout/hierarchy1"/>
+    <dgm:cxn modelId="{B7365A3A-ADC3-4E9C-85E9-6529286C8F28}" type="presParOf" srcId="{E1C1C7E4-D476-46AB-BD4F-BF7C82509030}" destId="{70874ECE-F80E-4C68-BE01-AE9F33BA770D}" srcOrd="1" destOrd="0" presId="urn:microsoft.com/office/officeart/2005/8/layout/hierarchy1"/>
+    <dgm:cxn modelId="{AB9EDB83-BC79-427F-8D9F-C087D230F267}" type="presParOf" srcId="{8A5733FD-2A23-4081-9C29-7303AA6239DC}" destId="{745ACEE6-E4F8-4CB1-B9C7-FDA18DEA1645}" srcOrd="1" destOrd="0" presId="urn:microsoft.com/office/officeart/2005/8/layout/hierarchy1"/>
+    <dgm:cxn modelId="{E899FDFE-3B5E-4AD0-80F7-7F3FCB728225}" type="presParOf" srcId="{0C3CA81D-85C8-4890-92D7-5E6B003D5B90}" destId="{DD8170BC-0C2E-40C4-A8BE-32148DF18A62}" srcOrd="2" destOrd="0" presId="urn:microsoft.com/office/officeart/2005/8/layout/hierarchy1"/>
+    <dgm:cxn modelId="{F0028219-BF20-4D1E-B6DD-7CC2CD7E7B08}" type="presParOf" srcId="{0C3CA81D-85C8-4890-92D7-5E6B003D5B90}" destId="{1D1AFA9D-300A-463B-A2C5-AF49CD6ABA93}" srcOrd="3" destOrd="0" presId="urn:microsoft.com/office/officeart/2005/8/layout/hierarchy1"/>
+    <dgm:cxn modelId="{60E8C5BA-4079-4183-ACFC-F8744D330631}" type="presParOf" srcId="{1D1AFA9D-300A-463B-A2C5-AF49CD6ABA93}" destId="{674DFC2B-BBB8-48EC-AF1D-83FA146405E7}" srcOrd="0" destOrd="0" presId="urn:microsoft.com/office/officeart/2005/8/layout/hierarchy1"/>
+    <dgm:cxn modelId="{814FEDD8-1F2C-49B6-8B54-FDBEEB23DCB2}" type="presParOf" srcId="{674DFC2B-BBB8-48EC-AF1D-83FA146405E7}" destId="{53E45D12-E89E-464E-8667-471F0E843182}" srcOrd="0" destOrd="0" presId="urn:microsoft.com/office/officeart/2005/8/layout/hierarchy1"/>
+    <dgm:cxn modelId="{37994010-6C5D-4AB9-9C73-AF2F27C4A5D9}" type="presParOf" srcId="{674DFC2B-BBB8-48EC-AF1D-83FA146405E7}" destId="{229407D0-8962-4D5B-84C1-4439E855548A}" srcOrd="1" destOrd="0" presId="urn:microsoft.com/office/officeart/2005/8/layout/hierarchy1"/>
+    <dgm:cxn modelId="{A0FAB90A-7B68-41B0-9FA7-E27025F39B81}" type="presParOf" srcId="{1D1AFA9D-300A-463B-A2C5-AF49CD6ABA93}" destId="{3594D1CD-BE59-473B-A036-0DD2DBC82891}" srcOrd="1" destOrd="0" presId="urn:microsoft.com/office/officeart/2005/8/layout/hierarchy1"/>
   </dgm:cxnLst>
   <dgm:bg/>
   <dgm:whole/>
@@ -4243,26 +4201,6 @@
     <dgm:pt modelId="{ED027D36-3506-4FC0-A015-443166832702}" type="pres">
       <dgm:prSet presAssocID="{A622E671-C165-4CF4-9454-D348C06F005E}" presName="Name23" presStyleLbl="parChTrans1D4" presStyleIdx="0" presStyleCnt="2"/>
       <dgm:spPr/>
-    </dgm:pt>
-    <dgm:pt modelId="{20812998-B93A-4F73-AC9F-711FA0A66AC7}" type="pres">
-      <dgm:prSet presAssocID="{12B7D8AF-0BE5-4931-B50B-385F87655A81}" presName="hierRoot4" presStyleCnt="0"/>
-      <dgm:spPr/>
-    </dgm:pt>
-    <dgm:pt modelId="{6415668A-9715-4A9B-9FCD-FA4AFD73C779}" type="pres">
-      <dgm:prSet presAssocID="{12B7D8AF-0BE5-4931-B50B-385F87655A81}" presName="composite4" presStyleCnt="0"/>
-      <dgm:spPr/>
-    </dgm:pt>
-    <dgm:pt modelId="{38DDD713-DA81-4FEF-9A46-662BC609ED83}" type="pres">
-      <dgm:prSet presAssocID="{12B7D8AF-0BE5-4931-B50B-385F87655A81}" presName="background4" presStyleLbl="node4" presStyleIdx="0" presStyleCnt="2"/>
-      <dgm:spPr/>
-    </dgm:pt>
-    <dgm:pt modelId="{B790A421-7BD8-4E3D-B3D0-213C838D9794}" type="pres">
-      <dgm:prSet presAssocID="{12B7D8AF-0BE5-4931-B50B-385F87655A81}" presName="text4" presStyleLbl="fgAcc4" presStyleIdx="0" presStyleCnt="2">
-        <dgm:presLayoutVars>
-          <dgm:chPref val="3"/>
-        </dgm:presLayoutVars>
-      </dgm:prSet>
-      <dgm:spPr/>
       <dgm:t>
         <a:bodyPr/>
         <a:lstStyle/>
@@ -4271,28 +4209,20 @@
         </a:p>
       </dgm:t>
     </dgm:pt>
-    <dgm:pt modelId="{A891AE8A-9816-4659-AE11-59D1B0FCF8D9}" type="pres">
-      <dgm:prSet presAssocID="{12B7D8AF-0BE5-4931-B50B-385F87655A81}" presName="hierChild5" presStyleCnt="0"/>
-      <dgm:spPr/>
-    </dgm:pt>
-    <dgm:pt modelId="{95AC8F10-7F0C-496F-83A4-44FF036F1533}" type="pres">
-      <dgm:prSet presAssocID="{35DD9D36-6847-40E3-8C07-CA9100900E49}" presName="Name23" presStyleLbl="parChTrans1D4" presStyleIdx="1" presStyleCnt="2"/>
-      <dgm:spPr/>
-    </dgm:pt>
-    <dgm:pt modelId="{8D4678CF-068D-4B25-A8EA-53C12ABD7DBF}" type="pres">
-      <dgm:prSet presAssocID="{10AD15C3-02A9-4D61-ADDF-A8FAC14B26D8}" presName="hierRoot4" presStyleCnt="0"/>
-      <dgm:spPr/>
-    </dgm:pt>
-    <dgm:pt modelId="{43411274-87D1-4A29-B408-11008D3A295C}" type="pres">
-      <dgm:prSet presAssocID="{10AD15C3-02A9-4D61-ADDF-A8FAC14B26D8}" presName="composite4" presStyleCnt="0"/>
-      <dgm:spPr/>
-    </dgm:pt>
-    <dgm:pt modelId="{C532DE67-DBDE-4199-868E-5D2C54D80B18}" type="pres">
-      <dgm:prSet presAssocID="{10AD15C3-02A9-4D61-ADDF-A8FAC14B26D8}" presName="background4" presStyleLbl="node4" presStyleIdx="1" presStyleCnt="2"/>
-      <dgm:spPr/>
-    </dgm:pt>
-    <dgm:pt modelId="{95C62533-32C7-4CB7-B31F-FE1CD171375F}" type="pres">
-      <dgm:prSet presAssocID="{10AD15C3-02A9-4D61-ADDF-A8FAC14B26D8}" presName="text4" presStyleLbl="fgAcc4" presStyleIdx="1" presStyleCnt="2">
+    <dgm:pt modelId="{20812998-B93A-4F73-AC9F-711FA0A66AC7}" type="pres">
+      <dgm:prSet presAssocID="{12B7D8AF-0BE5-4931-B50B-385F87655A81}" presName="hierRoot4" presStyleCnt="0"/>
+      <dgm:spPr/>
+    </dgm:pt>
+    <dgm:pt modelId="{6415668A-9715-4A9B-9FCD-FA4AFD73C779}" type="pres">
+      <dgm:prSet presAssocID="{12B7D8AF-0BE5-4931-B50B-385F87655A81}" presName="composite4" presStyleCnt="0"/>
+      <dgm:spPr/>
+    </dgm:pt>
+    <dgm:pt modelId="{38DDD713-DA81-4FEF-9A46-662BC609ED83}" type="pres">
+      <dgm:prSet presAssocID="{12B7D8AF-0BE5-4931-B50B-385F87655A81}" presName="background4" presStyleLbl="node4" presStyleIdx="0" presStyleCnt="2"/>
+      <dgm:spPr/>
+    </dgm:pt>
+    <dgm:pt modelId="{B790A421-7BD8-4E3D-B3D0-213C838D9794}" type="pres">
+      <dgm:prSet presAssocID="{12B7D8AF-0BE5-4931-B50B-385F87655A81}" presName="text4" presStyleLbl="fgAcc4" presStyleIdx="0" presStyleCnt="2">
         <dgm:presLayoutVars>
           <dgm:chPref val="3"/>
         </dgm:presLayoutVars>
@@ -4306,12 +4236,12 @@
         </a:p>
       </dgm:t>
     </dgm:pt>
-    <dgm:pt modelId="{9CFA297A-934C-4325-9041-D66B4DED71B4}" type="pres">
-      <dgm:prSet presAssocID="{10AD15C3-02A9-4D61-ADDF-A8FAC14B26D8}" presName="hierChild5" presStyleCnt="0"/>
-      <dgm:spPr/>
-    </dgm:pt>
-    <dgm:pt modelId="{9CF4F32A-7546-4922-ABEE-538D39737D9A}" type="pres">
-      <dgm:prSet presAssocID="{33FD77FF-AADB-4A9A-AE16-77608C9E46C9}" presName="Name17" presStyleLbl="parChTrans1D3" presStyleIdx="3" presStyleCnt="4"/>
+    <dgm:pt modelId="{A891AE8A-9816-4659-AE11-59D1B0FCF8D9}" type="pres">
+      <dgm:prSet presAssocID="{12B7D8AF-0BE5-4931-B50B-385F87655A81}" presName="hierChild5" presStyleCnt="0"/>
+      <dgm:spPr/>
+    </dgm:pt>
+    <dgm:pt modelId="{95AC8F10-7F0C-496F-83A4-44FF036F1533}" type="pres">
+      <dgm:prSet presAssocID="{35DD9D36-6847-40E3-8C07-CA9100900E49}" presName="Name23" presStyleLbl="parChTrans1D4" presStyleIdx="1" presStyleCnt="2"/>
       <dgm:spPr/>
       <dgm:t>
         <a:bodyPr/>
@@ -4321,20 +4251,20 @@
         </a:p>
       </dgm:t>
     </dgm:pt>
-    <dgm:pt modelId="{F88ACB59-CA53-48D2-8556-B06831DD480B}" type="pres">
-      <dgm:prSet presAssocID="{6E8897DB-5732-442F-A399-576A9005BD46}" presName="hierRoot3" presStyleCnt="0"/>
-      <dgm:spPr/>
-    </dgm:pt>
-    <dgm:pt modelId="{75790B0D-AC21-406B-B061-156B4812E362}" type="pres">
-      <dgm:prSet presAssocID="{6E8897DB-5732-442F-A399-576A9005BD46}" presName="composite3" presStyleCnt="0"/>
-      <dgm:spPr/>
-    </dgm:pt>
-    <dgm:pt modelId="{59B6E6FC-193B-40F9-9FCE-80D441C30D72}" type="pres">
-      <dgm:prSet presAssocID="{6E8897DB-5732-442F-A399-576A9005BD46}" presName="background3" presStyleLbl="node3" presStyleIdx="3" presStyleCnt="4"/>
-      <dgm:spPr/>
-    </dgm:pt>
-    <dgm:pt modelId="{25E5E393-276A-4553-8F58-BD490BC19ABF}" type="pres">
-      <dgm:prSet presAssocID="{6E8897DB-5732-442F-A399-576A9005BD46}" presName="text3" presStyleLbl="fgAcc3" presStyleIdx="3" presStyleCnt="4">
+    <dgm:pt modelId="{8D4678CF-068D-4B25-A8EA-53C12ABD7DBF}" type="pres">
+      <dgm:prSet presAssocID="{10AD15C3-02A9-4D61-ADDF-A8FAC14B26D8}" presName="hierRoot4" presStyleCnt="0"/>
+      <dgm:spPr/>
+    </dgm:pt>
+    <dgm:pt modelId="{43411274-87D1-4A29-B408-11008D3A295C}" type="pres">
+      <dgm:prSet presAssocID="{10AD15C3-02A9-4D61-ADDF-A8FAC14B26D8}" presName="composite4" presStyleCnt="0"/>
+      <dgm:spPr/>
+    </dgm:pt>
+    <dgm:pt modelId="{C532DE67-DBDE-4199-868E-5D2C54D80B18}" type="pres">
+      <dgm:prSet presAssocID="{10AD15C3-02A9-4D61-ADDF-A8FAC14B26D8}" presName="background4" presStyleLbl="node4" presStyleIdx="1" presStyleCnt="2"/>
+      <dgm:spPr/>
+    </dgm:pt>
+    <dgm:pt modelId="{95C62533-32C7-4CB7-B31F-FE1CD171375F}" type="pres">
+      <dgm:prSet presAssocID="{10AD15C3-02A9-4D61-ADDF-A8FAC14B26D8}" presName="text4" presStyleLbl="fgAcc4" presStyleIdx="1" presStyleCnt="2">
         <dgm:presLayoutVars>
           <dgm:chPref val="3"/>
         </dgm:presLayoutVars>
@@ -4348,6 +4278,48 @@
         </a:p>
       </dgm:t>
     </dgm:pt>
+    <dgm:pt modelId="{9CFA297A-934C-4325-9041-D66B4DED71B4}" type="pres">
+      <dgm:prSet presAssocID="{10AD15C3-02A9-4D61-ADDF-A8FAC14B26D8}" presName="hierChild5" presStyleCnt="0"/>
+      <dgm:spPr/>
+    </dgm:pt>
+    <dgm:pt modelId="{9CF4F32A-7546-4922-ABEE-538D39737D9A}" type="pres">
+      <dgm:prSet presAssocID="{33FD77FF-AADB-4A9A-AE16-77608C9E46C9}" presName="Name17" presStyleLbl="parChTrans1D3" presStyleIdx="3" presStyleCnt="4"/>
+      <dgm:spPr/>
+      <dgm:t>
+        <a:bodyPr/>
+        <a:lstStyle/>
+        <a:p>
+          <a:endParaRPr lang="en-US"/>
+        </a:p>
+      </dgm:t>
+    </dgm:pt>
+    <dgm:pt modelId="{F88ACB59-CA53-48D2-8556-B06831DD480B}" type="pres">
+      <dgm:prSet presAssocID="{6E8897DB-5732-442F-A399-576A9005BD46}" presName="hierRoot3" presStyleCnt="0"/>
+      <dgm:spPr/>
+    </dgm:pt>
+    <dgm:pt modelId="{75790B0D-AC21-406B-B061-156B4812E362}" type="pres">
+      <dgm:prSet presAssocID="{6E8897DB-5732-442F-A399-576A9005BD46}" presName="composite3" presStyleCnt="0"/>
+      <dgm:spPr/>
+    </dgm:pt>
+    <dgm:pt modelId="{59B6E6FC-193B-40F9-9FCE-80D441C30D72}" type="pres">
+      <dgm:prSet presAssocID="{6E8897DB-5732-442F-A399-576A9005BD46}" presName="background3" presStyleLbl="node3" presStyleIdx="3" presStyleCnt="4"/>
+      <dgm:spPr/>
+    </dgm:pt>
+    <dgm:pt modelId="{25E5E393-276A-4553-8F58-BD490BC19ABF}" type="pres">
+      <dgm:prSet presAssocID="{6E8897DB-5732-442F-A399-576A9005BD46}" presName="text3" presStyleLbl="fgAcc3" presStyleIdx="3" presStyleCnt="4">
+        <dgm:presLayoutVars>
+          <dgm:chPref val="3"/>
+        </dgm:presLayoutVars>
+      </dgm:prSet>
+      <dgm:spPr/>
+      <dgm:t>
+        <a:bodyPr/>
+        <a:lstStyle/>
+        <a:p>
+          <a:endParaRPr lang="en-US"/>
+        </a:p>
+      </dgm:t>
+    </dgm:pt>
     <dgm:pt modelId="{61692B7D-D58E-4333-999A-DB989CF6512A}" type="pres">
       <dgm:prSet presAssocID="{6E8897DB-5732-442F-A399-576A9005BD46}" presName="hierChild4" presStyleCnt="0"/>
       <dgm:spPr/>
@@ -4355,85 +4327,85 @@
   </dgm:ptLst>
   <dgm:cxnLst>
     <dgm:cxn modelId="{EAA4B932-3FE4-46BF-975C-C3C1B583D32D}" srcId="{D3FDA708-41D5-409F-A278-81ABC00C7A76}" destId="{96BCDFDA-9351-4A6C-A6F3-32E5AE4A8C9D}" srcOrd="0" destOrd="0" parTransId="{8C267DF7-C7C3-40B3-B96F-EEC1729DB205}" sibTransId="{9CD30ECB-F805-44C4-8BFB-DD080CCD018E}"/>
-    <dgm:cxn modelId="{0250ACC3-51EF-41C9-B445-B7589AE497CC}" type="presOf" srcId="{D916C012-08D8-4DDD-B703-613261D118DC}" destId="{23A36DC6-8F51-4901-A840-DC83CAB0F004}" srcOrd="0" destOrd="0" presId="urn:microsoft.com/office/officeart/2005/8/layout/hierarchy1"/>
-    <dgm:cxn modelId="{0AD4D9C0-861F-4302-A27B-9A500F1BDE05}" type="presOf" srcId="{C5ED1DDE-BAE9-405B-A479-F7CD35104CCE}" destId="{1316093F-381B-48C5-BD9B-A58A8E2301E6}" srcOrd="0" destOrd="0" presId="urn:microsoft.com/office/officeart/2005/8/layout/hierarchy1"/>
-    <dgm:cxn modelId="{872361A3-5A3D-4C8A-A30B-7B8AA7B5D472}" type="presOf" srcId="{F230A1EC-A133-4757-9A77-1C6AA6CACA05}" destId="{1FE5A559-FC8E-460A-B077-E70E67823630}" srcOrd="0" destOrd="0" presId="urn:microsoft.com/office/officeart/2005/8/layout/hierarchy1"/>
-    <dgm:cxn modelId="{1BFC7BF3-909E-4E63-9B4D-8A0769E28058}" type="presOf" srcId="{D3FDA708-41D5-409F-A278-81ABC00C7A76}" destId="{2795A2D9-3DB6-453A-BACF-E44F3A2B3C92}" srcOrd="0" destOrd="0" presId="urn:microsoft.com/office/officeart/2005/8/layout/hierarchy1"/>
-    <dgm:cxn modelId="{AEE002D1-1678-4A3B-8E67-5B392F04FB18}" type="presOf" srcId="{96BCDFDA-9351-4A6C-A6F3-32E5AE4A8C9D}" destId="{AED3ACA1-EB7B-46C1-BDCC-E935E55B2E66}" srcOrd="0" destOrd="0" presId="urn:microsoft.com/office/officeart/2005/8/layout/hierarchy1"/>
+    <dgm:cxn modelId="{9F44B7BC-7FA9-488D-B782-B0F142F69C61}" type="presOf" srcId="{33FD77FF-AADB-4A9A-AE16-77608C9E46C9}" destId="{9CF4F32A-7546-4922-ABEE-538D39737D9A}" srcOrd="0" destOrd="0" presId="urn:microsoft.com/office/officeart/2005/8/layout/hierarchy1"/>
+    <dgm:cxn modelId="{50D23736-F01E-4438-A58E-9012A0399A44}" type="presOf" srcId="{AD52EBC2-4EA2-4D94-881A-5B3C8E4F4317}" destId="{BB1BD3B1-21D1-4B38-9091-4431DC228EE6}" srcOrd="0" destOrd="0" presId="urn:microsoft.com/office/officeart/2005/8/layout/hierarchy1"/>
+    <dgm:cxn modelId="{D348F438-618D-4900-B1D0-4C1795562767}" type="presOf" srcId="{F61B595B-7BAF-447B-9EFC-413C6D5039F4}" destId="{27D6DF61-7A66-456C-B6B3-34C86AA2AC39}" srcOrd="0" destOrd="0" presId="urn:microsoft.com/office/officeart/2005/8/layout/hierarchy1"/>
     <dgm:cxn modelId="{341956C9-2655-4D52-883D-45C2E8D5E6D5}" srcId="{96BCDFDA-9351-4A6C-A6F3-32E5AE4A8C9D}" destId="{79DA5C82-26C8-480E-A4BB-2AB776CD6A0C}" srcOrd="1" destOrd="0" parTransId="{F61B595B-7BAF-447B-9EFC-413C6D5039F4}" sibTransId="{2DE62466-AC37-4689-88C8-01DD178668F7}"/>
     <dgm:cxn modelId="{E2338E4E-16A4-47CA-9C41-B093F172FD14}" srcId="{79DA5C82-26C8-480E-A4BB-2AB776CD6A0C}" destId="{6E8897DB-5732-442F-A399-576A9005BD46}" srcOrd="1" destOrd="0" parTransId="{33FD77FF-AADB-4A9A-AE16-77608C9E46C9}" sibTransId="{087F41F8-C4F0-46F0-A987-0CC86E7C8A72}"/>
+    <dgm:cxn modelId="{D37000D6-4999-4D1D-8D0B-6055C814ABFB}" type="presOf" srcId="{214DE864-3FAF-4B71-B14E-421018F3911C}" destId="{7240924C-29F2-4D45-9AA5-ECB89C35A853}" srcOrd="0" destOrd="0" presId="urn:microsoft.com/office/officeart/2005/8/layout/hierarchy1"/>
+    <dgm:cxn modelId="{D2525A48-54D1-4A59-A4EB-1C66A94ED93A}" type="presOf" srcId="{B97F4489-B068-4D87-8EFD-AB5A98AC83D4}" destId="{4135B7E5-4D10-4277-A363-36BBAFE790BC}" srcOrd="0" destOrd="0" presId="urn:microsoft.com/office/officeart/2005/8/layout/hierarchy1"/>
     <dgm:cxn modelId="{E96A4129-007C-465D-91B9-0060FEAEFB1A}" srcId="{C5ED1DDE-BAE9-405B-A479-F7CD35104CCE}" destId="{10AD15C3-02A9-4D61-ADDF-A8FAC14B26D8}" srcOrd="1" destOrd="0" parTransId="{35DD9D36-6847-40E3-8C07-CA9100900E49}" sibTransId="{6D56A51C-7682-45E6-912A-CBD33D0F404A}"/>
+    <dgm:cxn modelId="{16FF16B2-1C95-4BFD-BDC4-F706C9EFA977}" type="presOf" srcId="{0D846BC9-EB2E-4487-8284-8CBBCB9D8118}" destId="{E745DEFA-E526-4B9C-8BE0-F332760A38C2}" srcOrd="0" destOrd="0" presId="urn:microsoft.com/office/officeart/2005/8/layout/hierarchy1"/>
+    <dgm:cxn modelId="{1C1B501A-545E-4FF4-93A2-B0CBECCFBAFC}" type="presOf" srcId="{D3FDA708-41D5-409F-A278-81ABC00C7A76}" destId="{2795A2D9-3DB6-453A-BACF-E44F3A2B3C92}" srcOrd="0" destOrd="0" presId="urn:microsoft.com/office/officeart/2005/8/layout/hierarchy1"/>
     <dgm:cxn modelId="{013F4BC6-CF88-49AD-8990-9444896249A8}" srcId="{C5ED1DDE-BAE9-405B-A479-F7CD35104CCE}" destId="{12B7D8AF-0BE5-4931-B50B-385F87655A81}" srcOrd="0" destOrd="0" parTransId="{A622E671-C165-4CF4-9454-D348C06F005E}" sibTransId="{B19F36BF-08FA-4288-BB45-43DE75325C2D}"/>
-    <dgm:cxn modelId="{3CCC9B4B-AD7C-48D1-BD80-27024D9539DC}" type="presOf" srcId="{AD52EBC2-4EA2-4D94-881A-5B3C8E4F4317}" destId="{BB1BD3B1-21D1-4B38-9091-4431DC228EE6}" srcOrd="0" destOrd="0" presId="urn:microsoft.com/office/officeart/2005/8/layout/hierarchy1"/>
-    <dgm:cxn modelId="{CEEE7DCE-570C-4A7E-BC8C-1ECC6913C7AE}" type="presOf" srcId="{D0E990D4-2B17-4A57-97E7-1A2432C78DB0}" destId="{EA3FB5B5-A5E7-4F75-9A24-5F739E648DB0}" srcOrd="0" destOrd="0" presId="urn:microsoft.com/office/officeart/2005/8/layout/hierarchy1"/>
-    <dgm:cxn modelId="{E9304BBF-0DAD-48D1-B8B3-68CA218EBD2C}" type="presOf" srcId="{A622E671-C165-4CF4-9454-D348C06F005E}" destId="{ED027D36-3506-4FC0-A015-443166832702}" srcOrd="0" destOrd="0" presId="urn:microsoft.com/office/officeart/2005/8/layout/hierarchy1"/>
-    <dgm:cxn modelId="{9ADDD6B2-0D69-4728-A2B3-2C7430C6FCB4}" type="presOf" srcId="{12B7D8AF-0BE5-4931-B50B-385F87655A81}" destId="{B790A421-7BD8-4E3D-B3D0-213C838D9794}" srcOrd="0" destOrd="0" presId="urn:microsoft.com/office/officeart/2005/8/layout/hierarchy1"/>
-    <dgm:cxn modelId="{14FD8AE6-05B4-44F5-9F62-FEFC741A29FA}" type="presOf" srcId="{6E8897DB-5732-442F-A399-576A9005BD46}" destId="{25E5E393-276A-4553-8F58-BD490BC19ABF}" srcOrd="0" destOrd="0" presId="urn:microsoft.com/office/officeart/2005/8/layout/hierarchy1"/>
-    <dgm:cxn modelId="{D7C9905F-CC2C-428E-9743-F9158FEF2CEA}" type="presOf" srcId="{10AD15C3-02A9-4D61-ADDF-A8FAC14B26D8}" destId="{95C62533-32C7-4CB7-B31F-FE1CD171375F}" srcOrd="0" destOrd="0" presId="urn:microsoft.com/office/officeart/2005/8/layout/hierarchy1"/>
+    <dgm:cxn modelId="{0E04FECD-B785-484E-AC98-90FB57618539}" type="presOf" srcId="{12B7D8AF-0BE5-4931-B50B-385F87655A81}" destId="{B790A421-7BD8-4E3D-B3D0-213C838D9794}" srcOrd="0" destOrd="0" presId="urn:microsoft.com/office/officeart/2005/8/layout/hierarchy1"/>
+    <dgm:cxn modelId="{5776BDD9-696E-484F-82FC-F8B020C36C0D}" type="presOf" srcId="{35DD9D36-6847-40E3-8C07-CA9100900E49}" destId="{95AC8F10-7F0C-496F-83A4-44FF036F1533}" srcOrd="0" destOrd="0" presId="urn:microsoft.com/office/officeart/2005/8/layout/hierarchy1"/>
+    <dgm:cxn modelId="{744CB548-F802-4034-B639-F9A7D1C05F51}" type="presOf" srcId="{F230A1EC-A133-4757-9A77-1C6AA6CACA05}" destId="{1FE5A559-FC8E-460A-B077-E70E67823630}" srcOrd="0" destOrd="0" presId="urn:microsoft.com/office/officeart/2005/8/layout/hierarchy1"/>
+    <dgm:cxn modelId="{1309029B-FA11-44B8-80AA-E957FF2F3262}" type="presOf" srcId="{79DA5C82-26C8-480E-A4BB-2AB776CD6A0C}" destId="{612FD9A5-0AB5-49B5-A74C-16640DB9DEDD}" srcOrd="0" destOrd="0" presId="urn:microsoft.com/office/officeart/2005/8/layout/hierarchy1"/>
     <dgm:cxn modelId="{988100FB-6340-4425-97F3-831AA625F3E0}" srcId="{B97F4489-B068-4D87-8EFD-AB5A98AC83D4}" destId="{D916C012-08D8-4DDD-B703-613261D118DC}" srcOrd="1" destOrd="0" parTransId="{AD52EBC2-4EA2-4D94-881A-5B3C8E4F4317}" sibTransId="{BCA76D96-E01C-46B8-B626-2E1F63418DEB}"/>
+    <dgm:cxn modelId="{09ECF06B-3700-4F5F-91C5-EB6C3F5D1CFC}" type="presOf" srcId="{C5ED1DDE-BAE9-405B-A479-F7CD35104CCE}" destId="{1316093F-381B-48C5-BD9B-A58A8E2301E6}" srcOrd="0" destOrd="0" presId="urn:microsoft.com/office/officeart/2005/8/layout/hierarchy1"/>
     <dgm:cxn modelId="{80BFB50A-0568-46C9-AA5D-1B053B94323E}" srcId="{96BCDFDA-9351-4A6C-A6F3-32E5AE4A8C9D}" destId="{B97F4489-B068-4D87-8EFD-AB5A98AC83D4}" srcOrd="0" destOrd="0" parTransId="{D0E990D4-2B17-4A57-97E7-1A2432C78DB0}" sibTransId="{BFE54887-F65D-4DF8-A482-E858B9CCEB8A}"/>
-    <dgm:cxn modelId="{29492191-4541-4C09-BC62-53996BB54D6B}" type="presOf" srcId="{0D846BC9-EB2E-4487-8284-8CBBCB9D8118}" destId="{E745DEFA-E526-4B9C-8BE0-F332760A38C2}" srcOrd="0" destOrd="0" presId="urn:microsoft.com/office/officeart/2005/8/layout/hierarchy1"/>
-    <dgm:cxn modelId="{953EEC42-C2AF-4E5C-A4F1-35C3232F62BC}" type="presOf" srcId="{35DD9D36-6847-40E3-8C07-CA9100900E49}" destId="{95AC8F10-7F0C-496F-83A4-44FF036F1533}" srcOrd="0" destOrd="0" presId="urn:microsoft.com/office/officeart/2005/8/layout/hierarchy1"/>
+    <dgm:cxn modelId="{36A2E1FC-3067-41DE-A810-CBFBE6BE3229}" type="presOf" srcId="{10AD15C3-02A9-4D61-ADDF-A8FAC14B26D8}" destId="{95C62533-32C7-4CB7-B31F-FE1CD171375F}" srcOrd="0" destOrd="0" presId="urn:microsoft.com/office/officeart/2005/8/layout/hierarchy1"/>
+    <dgm:cxn modelId="{AAF0D389-92AC-48DA-8ED8-27C6839B4E64}" type="presOf" srcId="{D916C012-08D8-4DDD-B703-613261D118DC}" destId="{23A36DC6-8F51-4901-A840-DC83CAB0F004}" srcOrd="0" destOrd="0" presId="urn:microsoft.com/office/officeart/2005/8/layout/hierarchy1"/>
+    <dgm:cxn modelId="{F01EB2B1-5FCE-4F62-BD97-DF5A3DD6166E}" type="presOf" srcId="{D0E990D4-2B17-4A57-97E7-1A2432C78DB0}" destId="{EA3FB5B5-A5E7-4F75-9A24-5F739E648DB0}" srcOrd="0" destOrd="0" presId="urn:microsoft.com/office/officeart/2005/8/layout/hierarchy1"/>
+    <dgm:cxn modelId="{13911B63-1025-430B-A6CB-C439872AE4AB}" type="presOf" srcId="{A622E671-C165-4CF4-9454-D348C06F005E}" destId="{ED027D36-3506-4FC0-A015-443166832702}" srcOrd="0" destOrd="0" presId="urn:microsoft.com/office/officeart/2005/8/layout/hierarchy1"/>
+    <dgm:cxn modelId="{B033A77E-C54B-44D2-8944-67043FEA4F79}" type="presOf" srcId="{6E8897DB-5732-442F-A399-576A9005BD46}" destId="{25E5E393-276A-4553-8F58-BD490BC19ABF}" srcOrd="0" destOrd="0" presId="urn:microsoft.com/office/officeart/2005/8/layout/hierarchy1"/>
     <dgm:cxn modelId="{18429BE6-5364-416F-9F90-1EDE32CD3509}" srcId="{79DA5C82-26C8-480E-A4BB-2AB776CD6A0C}" destId="{C5ED1DDE-BAE9-405B-A479-F7CD35104CCE}" srcOrd="0" destOrd="0" parTransId="{F230A1EC-A133-4757-9A77-1C6AA6CACA05}" sibTransId="{67628EEE-BEBA-48D9-94BD-3285CED5F061}"/>
-    <dgm:cxn modelId="{0C3698E1-A154-48AC-BB2B-98FB7BC42E88}" type="presOf" srcId="{B97F4489-B068-4D87-8EFD-AB5A98AC83D4}" destId="{4135B7E5-4D10-4277-A363-36BBAFE790BC}" srcOrd="0" destOrd="0" presId="urn:microsoft.com/office/officeart/2005/8/layout/hierarchy1"/>
-    <dgm:cxn modelId="{ECE03D75-0BAC-405C-B7E6-7A9BAE5A0868}" type="presOf" srcId="{79DA5C82-26C8-480E-A4BB-2AB776CD6A0C}" destId="{612FD9A5-0AB5-49B5-A74C-16640DB9DEDD}" srcOrd="0" destOrd="0" presId="urn:microsoft.com/office/officeart/2005/8/layout/hierarchy1"/>
+    <dgm:cxn modelId="{D41B9A82-EE7E-4250-A811-ED141768A053}" type="presOf" srcId="{96BCDFDA-9351-4A6C-A6F3-32E5AE4A8C9D}" destId="{AED3ACA1-EB7B-46C1-BDCC-E935E55B2E66}" srcOrd="0" destOrd="0" presId="urn:microsoft.com/office/officeart/2005/8/layout/hierarchy1"/>
     <dgm:cxn modelId="{095D4A03-8E0A-41E2-9058-D4E18C879078}" srcId="{B97F4489-B068-4D87-8EFD-AB5A98AC83D4}" destId="{214DE864-3FAF-4B71-B14E-421018F3911C}" srcOrd="0" destOrd="0" parTransId="{0D846BC9-EB2E-4487-8284-8CBBCB9D8118}" sibTransId="{12F61551-A9FA-47C6-BFF3-66D52517BB26}"/>
-    <dgm:cxn modelId="{D5711731-8E3B-4F1F-9C08-21E3208C8107}" type="presOf" srcId="{214DE864-3FAF-4B71-B14E-421018F3911C}" destId="{7240924C-29F2-4D45-9AA5-ECB89C35A853}" srcOrd="0" destOrd="0" presId="urn:microsoft.com/office/officeart/2005/8/layout/hierarchy1"/>
-    <dgm:cxn modelId="{82173FAE-FAFB-4EBC-87B2-5C200507777B}" type="presOf" srcId="{33FD77FF-AADB-4A9A-AE16-77608C9E46C9}" destId="{9CF4F32A-7546-4922-ABEE-538D39737D9A}" srcOrd="0" destOrd="0" presId="urn:microsoft.com/office/officeart/2005/8/layout/hierarchy1"/>
-    <dgm:cxn modelId="{E5DFA5B4-83E2-416B-BFCD-7781B5B92C64}" type="presOf" srcId="{F61B595B-7BAF-447B-9EFC-413C6D5039F4}" destId="{27D6DF61-7A66-456C-B6B3-34C86AA2AC39}" srcOrd="0" destOrd="0" presId="urn:microsoft.com/office/officeart/2005/8/layout/hierarchy1"/>
-    <dgm:cxn modelId="{71AC6BDA-9BFF-4438-B875-6D3A9B2E9FF5}" type="presParOf" srcId="{2795A2D9-3DB6-453A-BACF-E44F3A2B3C92}" destId="{57D77BD5-F902-4E0F-9F66-FD9AE0D7F7F5}" srcOrd="0" destOrd="0" presId="urn:microsoft.com/office/officeart/2005/8/layout/hierarchy1"/>
-    <dgm:cxn modelId="{EA8DBF46-9A40-42FE-92D2-83E62D98F4BB}" type="presParOf" srcId="{57D77BD5-F902-4E0F-9F66-FD9AE0D7F7F5}" destId="{DF3171BD-20A6-4435-ABC8-692F55884EA8}" srcOrd="0" destOrd="0" presId="urn:microsoft.com/office/officeart/2005/8/layout/hierarchy1"/>
-    <dgm:cxn modelId="{2E59B3DE-B068-448A-AA12-0E2E3E4F7008}" type="presParOf" srcId="{DF3171BD-20A6-4435-ABC8-692F55884EA8}" destId="{61AF13DF-FD4A-4F4B-861A-51D91A40802D}" srcOrd="0" destOrd="0" presId="urn:microsoft.com/office/officeart/2005/8/layout/hierarchy1"/>
-    <dgm:cxn modelId="{70993EEF-6A04-46AE-AB74-078E967571BC}" type="presParOf" srcId="{DF3171BD-20A6-4435-ABC8-692F55884EA8}" destId="{AED3ACA1-EB7B-46C1-BDCC-E935E55B2E66}" srcOrd="1" destOrd="0" presId="urn:microsoft.com/office/officeart/2005/8/layout/hierarchy1"/>
-    <dgm:cxn modelId="{23860F92-AC12-413E-B3BA-5F1A45C242F6}" type="presParOf" srcId="{57D77BD5-F902-4E0F-9F66-FD9AE0D7F7F5}" destId="{13D3FA2D-6925-466F-A079-1C42BE09E66A}" srcOrd="1" destOrd="0" presId="urn:microsoft.com/office/officeart/2005/8/layout/hierarchy1"/>
-    <dgm:cxn modelId="{8DCB290D-E8F4-47B2-96C2-06306612BDCC}" type="presParOf" srcId="{13D3FA2D-6925-466F-A079-1C42BE09E66A}" destId="{EA3FB5B5-A5E7-4F75-9A24-5F739E648DB0}" srcOrd="0" destOrd="0" presId="urn:microsoft.com/office/officeart/2005/8/layout/hierarchy1"/>
-    <dgm:cxn modelId="{90EF41C7-2152-4909-BF6B-A46FB79FBF64}" type="presParOf" srcId="{13D3FA2D-6925-466F-A079-1C42BE09E66A}" destId="{E0B475FE-9266-461D-BDEF-4F239179B5E2}" srcOrd="1" destOrd="0" presId="urn:microsoft.com/office/officeart/2005/8/layout/hierarchy1"/>
-    <dgm:cxn modelId="{80616437-1A24-48FE-A94D-24E645993E6B}" type="presParOf" srcId="{E0B475FE-9266-461D-BDEF-4F239179B5E2}" destId="{5EC9E80B-A586-4E5D-A17E-63464D7F5075}" srcOrd="0" destOrd="0" presId="urn:microsoft.com/office/officeart/2005/8/layout/hierarchy1"/>
-    <dgm:cxn modelId="{DFE88A70-E3AA-44D4-A063-4BC944BC6F76}" type="presParOf" srcId="{5EC9E80B-A586-4E5D-A17E-63464D7F5075}" destId="{5742FF2A-64B6-4E3A-8CC1-7302444DF7DD}" srcOrd="0" destOrd="0" presId="urn:microsoft.com/office/officeart/2005/8/layout/hierarchy1"/>
-    <dgm:cxn modelId="{77A7D574-D80E-41D3-A80F-D11AB2B9D050}" type="presParOf" srcId="{5EC9E80B-A586-4E5D-A17E-63464D7F5075}" destId="{4135B7E5-4D10-4277-A363-36BBAFE790BC}" srcOrd="1" destOrd="0" presId="urn:microsoft.com/office/officeart/2005/8/layout/hierarchy1"/>
-    <dgm:cxn modelId="{F7639924-9E23-4A10-A090-8FB9B070A5BF}" type="presParOf" srcId="{E0B475FE-9266-461D-BDEF-4F239179B5E2}" destId="{5BAF6354-70B5-4335-A455-950CC07C75BE}" srcOrd="1" destOrd="0" presId="urn:microsoft.com/office/officeart/2005/8/layout/hierarchy1"/>
-    <dgm:cxn modelId="{B0D5C2C0-D79C-43E5-A849-E0D1EF1A4EC4}" type="presParOf" srcId="{5BAF6354-70B5-4335-A455-950CC07C75BE}" destId="{E745DEFA-E526-4B9C-8BE0-F332760A38C2}" srcOrd="0" destOrd="0" presId="urn:microsoft.com/office/officeart/2005/8/layout/hierarchy1"/>
-    <dgm:cxn modelId="{F2197EC4-C01A-46F0-A95C-01E0D718D5DD}" type="presParOf" srcId="{5BAF6354-70B5-4335-A455-950CC07C75BE}" destId="{F3BF3957-C143-4EF2-8E04-A944862046BC}" srcOrd="1" destOrd="0" presId="urn:microsoft.com/office/officeart/2005/8/layout/hierarchy1"/>
-    <dgm:cxn modelId="{FD3F10B1-BCE6-4675-AEDE-5985D2E0B0E1}" type="presParOf" srcId="{F3BF3957-C143-4EF2-8E04-A944862046BC}" destId="{9DE7A730-A069-4D36-BBE8-CA97F0F4C35A}" srcOrd="0" destOrd="0" presId="urn:microsoft.com/office/officeart/2005/8/layout/hierarchy1"/>
-    <dgm:cxn modelId="{C4BB22AE-E1AA-42FA-BF85-B16E61D7ADC2}" type="presParOf" srcId="{9DE7A730-A069-4D36-BBE8-CA97F0F4C35A}" destId="{E484BD4E-2F59-4810-8ED1-99A514FDE427}" srcOrd="0" destOrd="0" presId="urn:microsoft.com/office/officeart/2005/8/layout/hierarchy1"/>
-    <dgm:cxn modelId="{28BF31C7-DC93-4429-9045-2A50F672FC86}" type="presParOf" srcId="{9DE7A730-A069-4D36-BBE8-CA97F0F4C35A}" destId="{7240924C-29F2-4D45-9AA5-ECB89C35A853}" srcOrd="1" destOrd="0" presId="urn:microsoft.com/office/officeart/2005/8/layout/hierarchy1"/>
-    <dgm:cxn modelId="{2EED1001-60A1-475A-AEBD-0C929B86CA35}" type="presParOf" srcId="{F3BF3957-C143-4EF2-8E04-A944862046BC}" destId="{092281C8-C789-42BE-BC84-307376041D09}" srcOrd="1" destOrd="0" presId="urn:microsoft.com/office/officeart/2005/8/layout/hierarchy1"/>
-    <dgm:cxn modelId="{2032AEF4-CF3F-4A81-BF62-4CA6741E2861}" type="presParOf" srcId="{5BAF6354-70B5-4335-A455-950CC07C75BE}" destId="{BB1BD3B1-21D1-4B38-9091-4431DC228EE6}" srcOrd="2" destOrd="0" presId="urn:microsoft.com/office/officeart/2005/8/layout/hierarchy1"/>
-    <dgm:cxn modelId="{F81A5C0B-C8C1-47C3-9693-2A186C445D2A}" type="presParOf" srcId="{5BAF6354-70B5-4335-A455-950CC07C75BE}" destId="{CF6D308C-A189-483B-B4EB-E53824681342}" srcOrd="3" destOrd="0" presId="urn:microsoft.com/office/officeart/2005/8/layout/hierarchy1"/>
-    <dgm:cxn modelId="{6A685301-F3AE-4C53-B22C-7C9F751CD116}" type="presParOf" srcId="{CF6D308C-A189-483B-B4EB-E53824681342}" destId="{7A7C2F1F-D692-42FB-9BD4-E3DDE6A501F2}" srcOrd="0" destOrd="0" presId="urn:microsoft.com/office/officeart/2005/8/layout/hierarchy1"/>
-    <dgm:cxn modelId="{93AD0FF4-8160-4E45-A188-35DFCF23A997}" type="presParOf" srcId="{7A7C2F1F-D692-42FB-9BD4-E3DDE6A501F2}" destId="{C871D882-64DB-43FE-A2C3-1720C1D905B5}" srcOrd="0" destOrd="0" presId="urn:microsoft.com/office/officeart/2005/8/layout/hierarchy1"/>
-    <dgm:cxn modelId="{FC1B52A3-3DCC-4C55-9E9B-92DEACDD0276}" type="presParOf" srcId="{7A7C2F1F-D692-42FB-9BD4-E3DDE6A501F2}" destId="{23A36DC6-8F51-4901-A840-DC83CAB0F004}" srcOrd="1" destOrd="0" presId="urn:microsoft.com/office/officeart/2005/8/layout/hierarchy1"/>
-    <dgm:cxn modelId="{CEE13A9F-E256-4B36-9546-F7A27D0DDDFE}" type="presParOf" srcId="{CF6D308C-A189-483B-B4EB-E53824681342}" destId="{438F20EC-1247-4A41-BAD5-CFD582EABA99}" srcOrd="1" destOrd="0" presId="urn:microsoft.com/office/officeart/2005/8/layout/hierarchy1"/>
-    <dgm:cxn modelId="{E3B10F35-3A20-4608-885B-82F2260E4692}" type="presParOf" srcId="{13D3FA2D-6925-466F-A079-1C42BE09E66A}" destId="{27D6DF61-7A66-456C-B6B3-34C86AA2AC39}" srcOrd="2" destOrd="0" presId="urn:microsoft.com/office/officeart/2005/8/layout/hierarchy1"/>
-    <dgm:cxn modelId="{11F5D855-2114-4D4E-A22F-B10F41BCCDAE}" type="presParOf" srcId="{13D3FA2D-6925-466F-A079-1C42BE09E66A}" destId="{90C53B98-F0F4-4B11-98E5-0E16CDBAB64A}" srcOrd="3" destOrd="0" presId="urn:microsoft.com/office/officeart/2005/8/layout/hierarchy1"/>
-    <dgm:cxn modelId="{CC53CD6F-0104-4074-BB67-4E0FCAF62335}" type="presParOf" srcId="{90C53B98-F0F4-4B11-98E5-0E16CDBAB64A}" destId="{D1C2E0FA-CBD0-447A-832D-FC8F86E3999A}" srcOrd="0" destOrd="0" presId="urn:microsoft.com/office/officeart/2005/8/layout/hierarchy1"/>
-    <dgm:cxn modelId="{724487CF-614F-4404-A782-AEDC23D42BEE}" type="presParOf" srcId="{D1C2E0FA-CBD0-447A-832D-FC8F86E3999A}" destId="{3EBCC903-F9A2-4AA1-80A4-F9BF116D4A38}" srcOrd="0" destOrd="0" presId="urn:microsoft.com/office/officeart/2005/8/layout/hierarchy1"/>
-    <dgm:cxn modelId="{4F3627D0-C85F-4EF0-AB0F-2E33391429CA}" type="presParOf" srcId="{D1C2E0FA-CBD0-447A-832D-FC8F86E3999A}" destId="{612FD9A5-0AB5-49B5-A74C-16640DB9DEDD}" srcOrd="1" destOrd="0" presId="urn:microsoft.com/office/officeart/2005/8/layout/hierarchy1"/>
-    <dgm:cxn modelId="{19F1CE91-74CF-4A8C-89B2-6FE3A0895047}" type="presParOf" srcId="{90C53B98-F0F4-4B11-98E5-0E16CDBAB64A}" destId="{F4EF7217-D2FA-4AC9-A608-91584468F7BC}" srcOrd="1" destOrd="0" presId="urn:microsoft.com/office/officeart/2005/8/layout/hierarchy1"/>
-    <dgm:cxn modelId="{F0AF10B5-DED7-415C-BA96-EF7C81BA26EF}" type="presParOf" srcId="{F4EF7217-D2FA-4AC9-A608-91584468F7BC}" destId="{1FE5A559-FC8E-460A-B077-E70E67823630}" srcOrd="0" destOrd="0" presId="urn:microsoft.com/office/officeart/2005/8/layout/hierarchy1"/>
-    <dgm:cxn modelId="{43FEF6A6-5142-4DF9-A3FF-B99525D35A3D}" type="presParOf" srcId="{F4EF7217-D2FA-4AC9-A608-91584468F7BC}" destId="{40202D1F-555A-4992-876B-EE4594A0B79B}" srcOrd="1" destOrd="0" presId="urn:microsoft.com/office/officeart/2005/8/layout/hierarchy1"/>
-    <dgm:cxn modelId="{9BE892AC-C140-4DB4-A51D-4CE5AA422EB4}" type="presParOf" srcId="{40202D1F-555A-4992-876B-EE4594A0B79B}" destId="{50020B78-1280-48A0-B157-1EFC0844ABCC}" srcOrd="0" destOrd="0" presId="urn:microsoft.com/office/officeart/2005/8/layout/hierarchy1"/>
-    <dgm:cxn modelId="{C62853F3-A179-4C2B-B72E-FEB875AA0164}" type="presParOf" srcId="{50020B78-1280-48A0-B157-1EFC0844ABCC}" destId="{2067E5CE-CBF3-4A36-AB7F-58103620FC09}" srcOrd="0" destOrd="0" presId="urn:microsoft.com/office/officeart/2005/8/layout/hierarchy1"/>
-    <dgm:cxn modelId="{C40CEBCE-0DCB-42E7-8A7E-721324530185}" type="presParOf" srcId="{50020B78-1280-48A0-B157-1EFC0844ABCC}" destId="{1316093F-381B-48C5-BD9B-A58A8E2301E6}" srcOrd="1" destOrd="0" presId="urn:microsoft.com/office/officeart/2005/8/layout/hierarchy1"/>
-    <dgm:cxn modelId="{04C17CE2-D934-4B85-996E-F76F203610B0}" type="presParOf" srcId="{40202D1F-555A-4992-876B-EE4594A0B79B}" destId="{75FAE988-54B7-4838-A41A-F52919A4E63E}" srcOrd="1" destOrd="0" presId="urn:microsoft.com/office/officeart/2005/8/layout/hierarchy1"/>
-    <dgm:cxn modelId="{65C7E7AF-7947-4A6C-850F-A7179EE3D4FA}" type="presParOf" srcId="{75FAE988-54B7-4838-A41A-F52919A4E63E}" destId="{ED027D36-3506-4FC0-A015-443166832702}" srcOrd="0" destOrd="0" presId="urn:microsoft.com/office/officeart/2005/8/layout/hierarchy1"/>
-    <dgm:cxn modelId="{5018C4BB-02BF-4A5C-BE7B-A9F3F10B2827}" type="presParOf" srcId="{75FAE988-54B7-4838-A41A-F52919A4E63E}" destId="{20812998-B93A-4F73-AC9F-711FA0A66AC7}" srcOrd="1" destOrd="0" presId="urn:microsoft.com/office/officeart/2005/8/layout/hierarchy1"/>
-    <dgm:cxn modelId="{04378C2F-660B-4400-95E6-6A4252B7E501}" type="presParOf" srcId="{20812998-B93A-4F73-AC9F-711FA0A66AC7}" destId="{6415668A-9715-4A9B-9FCD-FA4AFD73C779}" srcOrd="0" destOrd="0" presId="urn:microsoft.com/office/officeart/2005/8/layout/hierarchy1"/>
-    <dgm:cxn modelId="{A7568742-2464-4F02-BCB2-133F99A5CF18}" type="presParOf" srcId="{6415668A-9715-4A9B-9FCD-FA4AFD73C779}" destId="{38DDD713-DA81-4FEF-9A46-662BC609ED83}" srcOrd="0" destOrd="0" presId="urn:microsoft.com/office/officeart/2005/8/layout/hierarchy1"/>
-    <dgm:cxn modelId="{F308090C-AC5A-45DF-BB4D-F67FBBB2DCD2}" type="presParOf" srcId="{6415668A-9715-4A9B-9FCD-FA4AFD73C779}" destId="{B790A421-7BD8-4E3D-B3D0-213C838D9794}" srcOrd="1" destOrd="0" presId="urn:microsoft.com/office/officeart/2005/8/layout/hierarchy1"/>
-    <dgm:cxn modelId="{4E5C8126-9395-405A-8682-8F4DC29A19A0}" type="presParOf" srcId="{20812998-B93A-4F73-AC9F-711FA0A66AC7}" destId="{A891AE8A-9816-4659-AE11-59D1B0FCF8D9}" srcOrd="1" destOrd="0" presId="urn:microsoft.com/office/officeart/2005/8/layout/hierarchy1"/>
-    <dgm:cxn modelId="{D500B70D-C50B-49F8-B9DC-9873EFC40233}" type="presParOf" srcId="{75FAE988-54B7-4838-A41A-F52919A4E63E}" destId="{95AC8F10-7F0C-496F-83A4-44FF036F1533}" srcOrd="2" destOrd="0" presId="urn:microsoft.com/office/officeart/2005/8/layout/hierarchy1"/>
-    <dgm:cxn modelId="{C3EE55A3-F914-48D9-B4AF-3B7ABF95F748}" type="presParOf" srcId="{75FAE988-54B7-4838-A41A-F52919A4E63E}" destId="{8D4678CF-068D-4B25-A8EA-53C12ABD7DBF}" srcOrd="3" destOrd="0" presId="urn:microsoft.com/office/officeart/2005/8/layout/hierarchy1"/>
-    <dgm:cxn modelId="{97F5D350-F05E-4139-A049-5876ADA65A10}" type="presParOf" srcId="{8D4678CF-068D-4B25-A8EA-53C12ABD7DBF}" destId="{43411274-87D1-4A29-B408-11008D3A295C}" srcOrd="0" destOrd="0" presId="urn:microsoft.com/office/officeart/2005/8/layout/hierarchy1"/>
-    <dgm:cxn modelId="{575C2EA7-82CB-4D36-9C6B-A9F8A4781AAC}" type="presParOf" srcId="{43411274-87D1-4A29-B408-11008D3A295C}" destId="{C532DE67-DBDE-4199-868E-5D2C54D80B18}" srcOrd="0" destOrd="0" presId="urn:microsoft.com/office/officeart/2005/8/layout/hierarchy1"/>
-    <dgm:cxn modelId="{EB4C11A1-ECDB-4D93-BB20-40BF7A283E3D}" type="presParOf" srcId="{43411274-87D1-4A29-B408-11008D3A295C}" destId="{95C62533-32C7-4CB7-B31F-FE1CD171375F}" srcOrd="1" destOrd="0" presId="urn:microsoft.com/office/officeart/2005/8/layout/hierarchy1"/>
-    <dgm:cxn modelId="{62A1D2B2-919D-407A-B44B-EB38CFD7186B}" type="presParOf" srcId="{8D4678CF-068D-4B25-A8EA-53C12ABD7DBF}" destId="{9CFA297A-934C-4325-9041-D66B4DED71B4}" srcOrd="1" destOrd="0" presId="urn:microsoft.com/office/officeart/2005/8/layout/hierarchy1"/>
-    <dgm:cxn modelId="{0DA3AD85-0325-454B-9900-A97519CEA867}" type="presParOf" srcId="{F4EF7217-D2FA-4AC9-A608-91584468F7BC}" destId="{9CF4F32A-7546-4922-ABEE-538D39737D9A}" srcOrd="2" destOrd="0" presId="urn:microsoft.com/office/officeart/2005/8/layout/hierarchy1"/>
-    <dgm:cxn modelId="{ABA1AEE4-D6B7-4374-B1D0-EDBDF6B9B03A}" type="presParOf" srcId="{F4EF7217-D2FA-4AC9-A608-91584468F7BC}" destId="{F88ACB59-CA53-48D2-8556-B06831DD480B}" srcOrd="3" destOrd="0" presId="urn:microsoft.com/office/officeart/2005/8/layout/hierarchy1"/>
-    <dgm:cxn modelId="{4A6B5461-1C57-429A-9B4F-A7120B9C08EE}" type="presParOf" srcId="{F88ACB59-CA53-48D2-8556-B06831DD480B}" destId="{75790B0D-AC21-406B-B061-156B4812E362}" srcOrd="0" destOrd="0" presId="urn:microsoft.com/office/officeart/2005/8/layout/hierarchy1"/>
-    <dgm:cxn modelId="{EF2B3308-64A5-46B9-80BA-16434F6A69FB}" type="presParOf" srcId="{75790B0D-AC21-406B-B061-156B4812E362}" destId="{59B6E6FC-193B-40F9-9FCE-80D441C30D72}" srcOrd="0" destOrd="0" presId="urn:microsoft.com/office/officeart/2005/8/layout/hierarchy1"/>
-    <dgm:cxn modelId="{6FE8E2DD-FF59-44A5-AB4A-E278C9236A97}" type="presParOf" srcId="{75790B0D-AC21-406B-B061-156B4812E362}" destId="{25E5E393-276A-4553-8F58-BD490BC19ABF}" srcOrd="1" destOrd="0" presId="urn:microsoft.com/office/officeart/2005/8/layout/hierarchy1"/>
-    <dgm:cxn modelId="{44DEE93B-C4A8-4EEC-91E1-1F8EE4809679}" type="presParOf" srcId="{F88ACB59-CA53-48D2-8556-B06831DD480B}" destId="{61692B7D-D58E-4333-999A-DB989CF6512A}" srcOrd="1" destOrd="0" presId="urn:microsoft.com/office/officeart/2005/8/layout/hierarchy1"/>
+    <dgm:cxn modelId="{F35E7523-1AE7-4544-8894-200CFC0E2A19}" type="presParOf" srcId="{2795A2D9-3DB6-453A-BACF-E44F3A2B3C92}" destId="{57D77BD5-F902-4E0F-9F66-FD9AE0D7F7F5}" srcOrd="0" destOrd="0" presId="urn:microsoft.com/office/officeart/2005/8/layout/hierarchy1"/>
+    <dgm:cxn modelId="{B3D949E3-74D2-45D6-932D-9A5D38F55911}" type="presParOf" srcId="{57D77BD5-F902-4E0F-9F66-FD9AE0D7F7F5}" destId="{DF3171BD-20A6-4435-ABC8-692F55884EA8}" srcOrd="0" destOrd="0" presId="urn:microsoft.com/office/officeart/2005/8/layout/hierarchy1"/>
+    <dgm:cxn modelId="{43D54224-EE81-4548-83CB-E7EB98DF52A6}" type="presParOf" srcId="{DF3171BD-20A6-4435-ABC8-692F55884EA8}" destId="{61AF13DF-FD4A-4F4B-861A-51D91A40802D}" srcOrd="0" destOrd="0" presId="urn:microsoft.com/office/officeart/2005/8/layout/hierarchy1"/>
+    <dgm:cxn modelId="{B445EF76-587B-4E06-9271-937F043BF262}" type="presParOf" srcId="{DF3171BD-20A6-4435-ABC8-692F55884EA8}" destId="{AED3ACA1-EB7B-46C1-BDCC-E935E55B2E66}" srcOrd="1" destOrd="0" presId="urn:microsoft.com/office/officeart/2005/8/layout/hierarchy1"/>
+    <dgm:cxn modelId="{3A1D2BD0-633B-4B64-B6E9-E18B19CA6A2B}" type="presParOf" srcId="{57D77BD5-F902-4E0F-9F66-FD9AE0D7F7F5}" destId="{13D3FA2D-6925-466F-A079-1C42BE09E66A}" srcOrd="1" destOrd="0" presId="urn:microsoft.com/office/officeart/2005/8/layout/hierarchy1"/>
+    <dgm:cxn modelId="{BAA5EED9-009D-4D33-BC1F-724436D55803}" type="presParOf" srcId="{13D3FA2D-6925-466F-A079-1C42BE09E66A}" destId="{EA3FB5B5-A5E7-4F75-9A24-5F739E648DB0}" srcOrd="0" destOrd="0" presId="urn:microsoft.com/office/officeart/2005/8/layout/hierarchy1"/>
+    <dgm:cxn modelId="{A6828E65-0801-4B10-A35D-D8A5CFA7CF32}" type="presParOf" srcId="{13D3FA2D-6925-466F-A079-1C42BE09E66A}" destId="{E0B475FE-9266-461D-BDEF-4F239179B5E2}" srcOrd="1" destOrd="0" presId="urn:microsoft.com/office/officeart/2005/8/layout/hierarchy1"/>
+    <dgm:cxn modelId="{7225CD90-B0E3-46FC-B364-F281BB8C7B4F}" type="presParOf" srcId="{E0B475FE-9266-461D-BDEF-4F239179B5E2}" destId="{5EC9E80B-A586-4E5D-A17E-63464D7F5075}" srcOrd="0" destOrd="0" presId="urn:microsoft.com/office/officeart/2005/8/layout/hierarchy1"/>
+    <dgm:cxn modelId="{9CB77FE9-C03F-4C1B-BC55-2DDC3AA327F2}" type="presParOf" srcId="{5EC9E80B-A586-4E5D-A17E-63464D7F5075}" destId="{5742FF2A-64B6-4E3A-8CC1-7302444DF7DD}" srcOrd="0" destOrd="0" presId="urn:microsoft.com/office/officeart/2005/8/layout/hierarchy1"/>
+    <dgm:cxn modelId="{5351CAD2-7D6F-4253-B74C-F311E30CADD3}" type="presParOf" srcId="{5EC9E80B-A586-4E5D-A17E-63464D7F5075}" destId="{4135B7E5-4D10-4277-A363-36BBAFE790BC}" srcOrd="1" destOrd="0" presId="urn:microsoft.com/office/officeart/2005/8/layout/hierarchy1"/>
+    <dgm:cxn modelId="{942D6275-BFDC-4EFB-A063-9A2751A9B947}" type="presParOf" srcId="{E0B475FE-9266-461D-BDEF-4F239179B5E2}" destId="{5BAF6354-70B5-4335-A455-950CC07C75BE}" srcOrd="1" destOrd="0" presId="urn:microsoft.com/office/officeart/2005/8/layout/hierarchy1"/>
+    <dgm:cxn modelId="{04D50990-77A6-4E97-89BB-DFBE22837398}" type="presParOf" srcId="{5BAF6354-70B5-4335-A455-950CC07C75BE}" destId="{E745DEFA-E526-4B9C-8BE0-F332760A38C2}" srcOrd="0" destOrd="0" presId="urn:microsoft.com/office/officeart/2005/8/layout/hierarchy1"/>
+    <dgm:cxn modelId="{C2C0BD7D-A199-4A39-80F6-B8AB835B9EA2}" type="presParOf" srcId="{5BAF6354-70B5-4335-A455-950CC07C75BE}" destId="{F3BF3957-C143-4EF2-8E04-A944862046BC}" srcOrd="1" destOrd="0" presId="urn:microsoft.com/office/officeart/2005/8/layout/hierarchy1"/>
+    <dgm:cxn modelId="{7A7A4677-3365-4888-9868-B2EC19F590C6}" type="presParOf" srcId="{F3BF3957-C143-4EF2-8E04-A944862046BC}" destId="{9DE7A730-A069-4D36-BBE8-CA97F0F4C35A}" srcOrd="0" destOrd="0" presId="urn:microsoft.com/office/officeart/2005/8/layout/hierarchy1"/>
+    <dgm:cxn modelId="{9ED5AEA0-D1AD-43AF-A6DE-18190A535197}" type="presParOf" srcId="{9DE7A730-A069-4D36-BBE8-CA97F0F4C35A}" destId="{E484BD4E-2F59-4810-8ED1-99A514FDE427}" srcOrd="0" destOrd="0" presId="urn:microsoft.com/office/officeart/2005/8/layout/hierarchy1"/>
+    <dgm:cxn modelId="{32BAA0CD-2849-4D58-B9F8-AB75E862FFFF}" type="presParOf" srcId="{9DE7A730-A069-4D36-BBE8-CA97F0F4C35A}" destId="{7240924C-29F2-4D45-9AA5-ECB89C35A853}" srcOrd="1" destOrd="0" presId="urn:microsoft.com/office/officeart/2005/8/layout/hierarchy1"/>
+    <dgm:cxn modelId="{61DED78D-8B69-499B-AE8B-CF75B8FF5DA1}" type="presParOf" srcId="{F3BF3957-C143-4EF2-8E04-A944862046BC}" destId="{092281C8-C789-42BE-BC84-307376041D09}" srcOrd="1" destOrd="0" presId="urn:microsoft.com/office/officeart/2005/8/layout/hierarchy1"/>
+    <dgm:cxn modelId="{9936E9BD-2771-4BD3-BCF2-CA0514E54194}" type="presParOf" srcId="{5BAF6354-70B5-4335-A455-950CC07C75BE}" destId="{BB1BD3B1-21D1-4B38-9091-4431DC228EE6}" srcOrd="2" destOrd="0" presId="urn:microsoft.com/office/officeart/2005/8/layout/hierarchy1"/>
+    <dgm:cxn modelId="{9C377805-EF46-47C8-98D6-B2FE0D625212}" type="presParOf" srcId="{5BAF6354-70B5-4335-A455-950CC07C75BE}" destId="{CF6D308C-A189-483B-B4EB-E53824681342}" srcOrd="3" destOrd="0" presId="urn:microsoft.com/office/officeart/2005/8/layout/hierarchy1"/>
+    <dgm:cxn modelId="{F34DF944-C3EF-4EAA-8F5F-EB7C46E9DB07}" type="presParOf" srcId="{CF6D308C-A189-483B-B4EB-E53824681342}" destId="{7A7C2F1F-D692-42FB-9BD4-E3DDE6A501F2}" srcOrd="0" destOrd="0" presId="urn:microsoft.com/office/officeart/2005/8/layout/hierarchy1"/>
+    <dgm:cxn modelId="{DE9D8E5B-7DA6-4D45-8F04-2B1D1D515CF8}" type="presParOf" srcId="{7A7C2F1F-D692-42FB-9BD4-E3DDE6A501F2}" destId="{C871D882-64DB-43FE-A2C3-1720C1D905B5}" srcOrd="0" destOrd="0" presId="urn:microsoft.com/office/officeart/2005/8/layout/hierarchy1"/>
+    <dgm:cxn modelId="{46899BD8-88F8-4673-80F0-3122E3AA57B7}" type="presParOf" srcId="{7A7C2F1F-D692-42FB-9BD4-E3DDE6A501F2}" destId="{23A36DC6-8F51-4901-A840-DC83CAB0F004}" srcOrd="1" destOrd="0" presId="urn:microsoft.com/office/officeart/2005/8/layout/hierarchy1"/>
+    <dgm:cxn modelId="{A523E861-F423-4FDB-82F4-467C2E7DAFEE}" type="presParOf" srcId="{CF6D308C-A189-483B-B4EB-E53824681342}" destId="{438F20EC-1247-4A41-BAD5-CFD582EABA99}" srcOrd="1" destOrd="0" presId="urn:microsoft.com/office/officeart/2005/8/layout/hierarchy1"/>
+    <dgm:cxn modelId="{17D6CCF3-AC7A-42AB-82D5-6188909C7312}" type="presParOf" srcId="{13D3FA2D-6925-466F-A079-1C42BE09E66A}" destId="{27D6DF61-7A66-456C-B6B3-34C86AA2AC39}" srcOrd="2" destOrd="0" presId="urn:microsoft.com/office/officeart/2005/8/layout/hierarchy1"/>
+    <dgm:cxn modelId="{A66DD7C2-0B0F-4564-AD6F-E46D0D758565}" type="presParOf" srcId="{13D3FA2D-6925-466F-A079-1C42BE09E66A}" destId="{90C53B98-F0F4-4B11-98E5-0E16CDBAB64A}" srcOrd="3" destOrd="0" presId="urn:microsoft.com/office/officeart/2005/8/layout/hierarchy1"/>
+    <dgm:cxn modelId="{925A441A-AB31-4F14-9E7F-4780E1BF18E6}" type="presParOf" srcId="{90C53B98-F0F4-4B11-98E5-0E16CDBAB64A}" destId="{D1C2E0FA-CBD0-447A-832D-FC8F86E3999A}" srcOrd="0" destOrd="0" presId="urn:microsoft.com/office/officeart/2005/8/layout/hierarchy1"/>
+    <dgm:cxn modelId="{70482914-755F-4D61-ACD2-A1040682795C}" type="presParOf" srcId="{D1C2E0FA-CBD0-447A-832D-FC8F86E3999A}" destId="{3EBCC903-F9A2-4AA1-80A4-F9BF116D4A38}" srcOrd="0" destOrd="0" presId="urn:microsoft.com/office/officeart/2005/8/layout/hierarchy1"/>
+    <dgm:cxn modelId="{20418049-87BF-4E24-ABAE-8A176A401479}" type="presParOf" srcId="{D1C2E0FA-CBD0-447A-832D-FC8F86E3999A}" destId="{612FD9A5-0AB5-49B5-A74C-16640DB9DEDD}" srcOrd="1" destOrd="0" presId="urn:microsoft.com/office/officeart/2005/8/layout/hierarchy1"/>
+    <dgm:cxn modelId="{1FFE4FD0-4F73-4C5E-B494-53B3331C372C}" type="presParOf" srcId="{90C53B98-F0F4-4B11-98E5-0E16CDBAB64A}" destId="{F4EF7217-D2FA-4AC9-A608-91584468F7BC}" srcOrd="1" destOrd="0" presId="urn:microsoft.com/office/officeart/2005/8/layout/hierarchy1"/>
+    <dgm:cxn modelId="{73CDB02B-9098-48F0-812F-7A60D058930E}" type="presParOf" srcId="{F4EF7217-D2FA-4AC9-A608-91584468F7BC}" destId="{1FE5A559-FC8E-460A-B077-E70E67823630}" srcOrd="0" destOrd="0" presId="urn:microsoft.com/office/officeart/2005/8/layout/hierarchy1"/>
+    <dgm:cxn modelId="{7B876C77-C73A-4FE8-AA3A-77CD8F6233DD}" type="presParOf" srcId="{F4EF7217-D2FA-4AC9-A608-91584468F7BC}" destId="{40202D1F-555A-4992-876B-EE4594A0B79B}" srcOrd="1" destOrd="0" presId="urn:microsoft.com/office/officeart/2005/8/layout/hierarchy1"/>
+    <dgm:cxn modelId="{F7A94DC5-D586-4B12-AE3C-189C6E4B845E}" type="presParOf" srcId="{40202D1F-555A-4992-876B-EE4594A0B79B}" destId="{50020B78-1280-48A0-B157-1EFC0844ABCC}" srcOrd="0" destOrd="0" presId="urn:microsoft.com/office/officeart/2005/8/layout/hierarchy1"/>
+    <dgm:cxn modelId="{A6DBA357-3076-4D3E-8DAE-D790E84E9C08}" type="presParOf" srcId="{50020B78-1280-48A0-B157-1EFC0844ABCC}" destId="{2067E5CE-CBF3-4A36-AB7F-58103620FC09}" srcOrd="0" destOrd="0" presId="urn:microsoft.com/office/officeart/2005/8/layout/hierarchy1"/>
+    <dgm:cxn modelId="{2D02D432-09E7-44F7-9EE5-698B6EE798D8}" type="presParOf" srcId="{50020B78-1280-48A0-B157-1EFC0844ABCC}" destId="{1316093F-381B-48C5-BD9B-A58A8E2301E6}" srcOrd="1" destOrd="0" presId="urn:microsoft.com/office/officeart/2005/8/layout/hierarchy1"/>
+    <dgm:cxn modelId="{E4E5CFD4-E01A-4109-BF55-23C9C8C9F940}" type="presParOf" srcId="{40202D1F-555A-4992-876B-EE4594A0B79B}" destId="{75FAE988-54B7-4838-A41A-F52919A4E63E}" srcOrd="1" destOrd="0" presId="urn:microsoft.com/office/officeart/2005/8/layout/hierarchy1"/>
+    <dgm:cxn modelId="{A1201362-4415-458E-BCC1-77A644BA7EC0}" type="presParOf" srcId="{75FAE988-54B7-4838-A41A-F52919A4E63E}" destId="{ED027D36-3506-4FC0-A015-443166832702}" srcOrd="0" destOrd="0" presId="urn:microsoft.com/office/officeart/2005/8/layout/hierarchy1"/>
+    <dgm:cxn modelId="{1CDB9CFA-E70F-43B3-A97B-F2CF4B418043}" type="presParOf" srcId="{75FAE988-54B7-4838-A41A-F52919A4E63E}" destId="{20812998-B93A-4F73-AC9F-711FA0A66AC7}" srcOrd="1" destOrd="0" presId="urn:microsoft.com/office/officeart/2005/8/layout/hierarchy1"/>
+    <dgm:cxn modelId="{16B60D01-5B9C-431D-A485-47903B1E6C51}" type="presParOf" srcId="{20812998-B93A-4F73-AC9F-711FA0A66AC7}" destId="{6415668A-9715-4A9B-9FCD-FA4AFD73C779}" srcOrd="0" destOrd="0" presId="urn:microsoft.com/office/officeart/2005/8/layout/hierarchy1"/>
+    <dgm:cxn modelId="{C92D94BD-2820-4452-9A81-8093E2A48DA0}" type="presParOf" srcId="{6415668A-9715-4A9B-9FCD-FA4AFD73C779}" destId="{38DDD713-DA81-4FEF-9A46-662BC609ED83}" srcOrd="0" destOrd="0" presId="urn:microsoft.com/office/officeart/2005/8/layout/hierarchy1"/>
+    <dgm:cxn modelId="{DE1A0293-D7F4-4812-9DA5-0E93788AA4DB}" type="presParOf" srcId="{6415668A-9715-4A9B-9FCD-FA4AFD73C779}" destId="{B790A421-7BD8-4E3D-B3D0-213C838D9794}" srcOrd="1" destOrd="0" presId="urn:microsoft.com/office/officeart/2005/8/layout/hierarchy1"/>
+    <dgm:cxn modelId="{6FA6417F-CCF8-49DD-805C-DDF05F1D6CE3}" type="presParOf" srcId="{20812998-B93A-4F73-AC9F-711FA0A66AC7}" destId="{A891AE8A-9816-4659-AE11-59D1B0FCF8D9}" srcOrd="1" destOrd="0" presId="urn:microsoft.com/office/officeart/2005/8/layout/hierarchy1"/>
+    <dgm:cxn modelId="{073E6006-5AB2-4CEF-9AA4-6B39D895C668}" type="presParOf" srcId="{75FAE988-54B7-4838-A41A-F52919A4E63E}" destId="{95AC8F10-7F0C-496F-83A4-44FF036F1533}" srcOrd="2" destOrd="0" presId="urn:microsoft.com/office/officeart/2005/8/layout/hierarchy1"/>
+    <dgm:cxn modelId="{D23B084F-286D-4EA6-814F-25DD69B0CAFD}" type="presParOf" srcId="{75FAE988-54B7-4838-A41A-F52919A4E63E}" destId="{8D4678CF-068D-4B25-A8EA-53C12ABD7DBF}" srcOrd="3" destOrd="0" presId="urn:microsoft.com/office/officeart/2005/8/layout/hierarchy1"/>
+    <dgm:cxn modelId="{692BBB3B-3D32-403D-8B0B-7A3EF1331656}" type="presParOf" srcId="{8D4678CF-068D-4B25-A8EA-53C12ABD7DBF}" destId="{43411274-87D1-4A29-B408-11008D3A295C}" srcOrd="0" destOrd="0" presId="urn:microsoft.com/office/officeart/2005/8/layout/hierarchy1"/>
+    <dgm:cxn modelId="{40FABCFB-6EDB-4EA9-8C16-E5C92D0A774E}" type="presParOf" srcId="{43411274-87D1-4A29-B408-11008D3A295C}" destId="{C532DE67-DBDE-4199-868E-5D2C54D80B18}" srcOrd="0" destOrd="0" presId="urn:microsoft.com/office/officeart/2005/8/layout/hierarchy1"/>
+    <dgm:cxn modelId="{6AA08E4E-0DE9-4E3F-B2A3-47CBF00F38C8}" type="presParOf" srcId="{43411274-87D1-4A29-B408-11008D3A295C}" destId="{95C62533-32C7-4CB7-B31F-FE1CD171375F}" srcOrd="1" destOrd="0" presId="urn:microsoft.com/office/officeart/2005/8/layout/hierarchy1"/>
+    <dgm:cxn modelId="{BD30FFD2-ABA9-452F-B100-D9EFE566D128}" type="presParOf" srcId="{8D4678CF-068D-4B25-A8EA-53C12ABD7DBF}" destId="{9CFA297A-934C-4325-9041-D66B4DED71B4}" srcOrd="1" destOrd="0" presId="urn:microsoft.com/office/officeart/2005/8/layout/hierarchy1"/>
+    <dgm:cxn modelId="{BDBAB7E7-DBE6-44DB-9BF3-13D0983E3AF4}" type="presParOf" srcId="{F4EF7217-D2FA-4AC9-A608-91584468F7BC}" destId="{9CF4F32A-7546-4922-ABEE-538D39737D9A}" srcOrd="2" destOrd="0" presId="urn:microsoft.com/office/officeart/2005/8/layout/hierarchy1"/>
+    <dgm:cxn modelId="{F859E85C-E41B-4EFC-B092-F69D1E6D66F9}" type="presParOf" srcId="{F4EF7217-D2FA-4AC9-A608-91584468F7BC}" destId="{F88ACB59-CA53-48D2-8556-B06831DD480B}" srcOrd="3" destOrd="0" presId="urn:microsoft.com/office/officeart/2005/8/layout/hierarchy1"/>
+    <dgm:cxn modelId="{953F7333-7E53-4839-980B-4785E86AAC8E}" type="presParOf" srcId="{F88ACB59-CA53-48D2-8556-B06831DD480B}" destId="{75790B0D-AC21-406B-B061-156B4812E362}" srcOrd="0" destOrd="0" presId="urn:microsoft.com/office/officeart/2005/8/layout/hierarchy1"/>
+    <dgm:cxn modelId="{0A827BAA-3BC3-4B7D-BF1C-30985FED6E84}" type="presParOf" srcId="{75790B0D-AC21-406B-B061-156B4812E362}" destId="{59B6E6FC-193B-40F9-9FCE-80D441C30D72}" srcOrd="0" destOrd="0" presId="urn:microsoft.com/office/officeart/2005/8/layout/hierarchy1"/>
+    <dgm:cxn modelId="{B25CDCCA-9E14-40DA-AE96-4BEA25E2BC03}" type="presParOf" srcId="{75790B0D-AC21-406B-B061-156B4812E362}" destId="{25E5E393-276A-4553-8F58-BD490BC19ABF}" srcOrd="1" destOrd="0" presId="urn:microsoft.com/office/officeart/2005/8/layout/hierarchy1"/>
+    <dgm:cxn modelId="{CE833A14-335C-4EAE-ACD3-0EC30F32BE51}" type="presParOf" srcId="{F88ACB59-CA53-48D2-8556-B06831DD480B}" destId="{61692B7D-D58E-4333-999A-DB989CF6512A}" srcOrd="1" destOrd="0" presId="urn:microsoft.com/office/officeart/2005/8/layout/hierarchy1"/>
   </dgm:cxnLst>
   <dgm:bg/>
   <dgm:whole/>
@@ -11249,7 +11221,7 @@
 </file>
 
 <file path=customXml/itemProps1.xml><?xml version="1.0" encoding="utf-8"?>
-<ds:datastoreItem xmlns:ds="http://schemas.openxmlformats.org/officeDocument/2006/customXml" ds:itemID="{07E8942E-E059-4FCA-85A8-058ADA8B665A}">
+<ds:datastoreItem xmlns:ds="http://schemas.openxmlformats.org/officeDocument/2006/customXml" ds:itemID="{22CCB102-9210-4D8A-A796-D98246B4B4EB}">
   <ds:schemaRefs>
     <ds:schemaRef ds:uri="http://schemas.openxmlformats.org/officeDocument/2006/bibliography"/>
   </ds:schemaRefs>

</xml_diff>